<commit_message>
create class BatteryMonitor.cs using Thread Class
</commit_message>
<xml_diff>
--- a/Theoretical/Report.docx
+++ b/Theoretical/Report.docx
@@ -1307,13 +1307,55 @@
           <w:rFonts w:ascii="Arial" w:hAnsi="Arial"/>
           <w:sz w:val="24"/>
           <w:szCs w:val="24"/>
+        </w:rPr>
+      </w:pPr>
+      <w:hyperlink r:id="rId11" w:history="1">
+        <w:r>
+          <w:rPr>
+            <w:rStyle w:val="Hyperlink"/>
+            <w:rFonts w:ascii="Arial" w:hAnsi="Arial"/>
+            <w:sz w:val="24"/>
+            <w:szCs w:val="24"/>
+          </w:rPr>
+          <w:t>https://docs.microsoft.com/en-us/dotnet/framework/whats-new/whats-obsolete</w:t>
+        </w:r>
+      </w:hyperlink>
+      <w:r>
+        <w:rPr>
+          <w:rStyle w:val="Hyperlink"/>
+          <w:rFonts w:ascii="Arial" w:hAnsi="Arial"/>
+          <w:sz w:val="24"/>
+          <w:szCs w:val="24"/>
+        </w:rPr>
+        <w:t xml:space="preserve"> </w:t>
+      </w:r>
+      <w:r>
+        <w:t>Threads</w:t>
+      </w:r>
+    </w:p>
+    <w:p>
+      <w:pPr>
+        <w:pStyle w:val="ListParagraph"/>
+        <w:numPr>
+          <w:ilvl w:val="1"/>
+          <w:numId w:val="11"/>
+        </w:numPr>
+        <w:tabs>
+          <w:tab w:val="center" w:pos="4680"/>
+          <w:tab w:val="left" w:pos="7015"/>
+        </w:tabs>
+        <w:spacing w:after="0"/>
+        <w:rPr>
+          <w:rFonts w:ascii="Arial" w:hAnsi="Arial"/>
+          <w:sz w:val="24"/>
+          <w:szCs w:val="24"/>
           <w:rtl/>
         </w:rPr>
       </w:pPr>
     </w:p>
     <w:sectPr>
-      <w:footerReference w:type="default" r:id="rId11"/>
-      <w:headerReference w:type="first" r:id="rId12"/>
+      <w:footerReference w:type="default" r:id="rId12"/>
+      <w:headerReference w:type="first" r:id="rId13"/>
       <w:pgSz w:w="12240" w:h="15840"/>
       <w:pgMar w:top="851" w:right="851" w:bottom="851" w:left="851" w:header="720" w:footer="720" w:gutter="0"/>
       <w:pgBorders w:display="firstPage" w:offsetFrom="page">

</xml_diff>

<commit_message>
add button to get machine info
</commit_message>
<xml_diff>
--- a/Theoretical/Report.docx
+++ b/Theoretical/Report.docx
@@ -1264,7 +1264,7 @@
           <w:tab w:val="center" w:pos="4680"/>
           <w:tab w:val="left" w:pos="7015"/>
         </w:tabs>
-        <w:spacing w:after="0"/>
+        <w:spacing w:after="0" w:line="480" w:lineRule="auto"/>
         <w:rPr>
           <w:rFonts w:ascii="Arial" w:hAnsi="Arial"/>
           <w:sz w:val="24"/>
@@ -1288,7 +1288,23 @@
           <w:sz w:val="24"/>
           <w:szCs w:val="24"/>
         </w:rPr>
-        <w:t xml:space="preserve"> power event</w:t>
+        <w:t xml:space="preserve"> </w:t>
+      </w:r>
+      <w:r>
+        <w:rPr>
+          <w:rFonts w:ascii="Arial" w:hAnsi="Arial"/>
+          <w:sz w:val="24"/>
+          <w:szCs w:val="24"/>
+        </w:rPr>
+        <w:t>P</w:t>
+      </w:r>
+      <w:r>
+        <w:rPr>
+          <w:rFonts w:ascii="Arial" w:hAnsi="Arial"/>
+          <w:sz w:val="24"/>
+          <w:szCs w:val="24"/>
+        </w:rPr>
+        <w:t>ower event</w:t>
       </w:r>
     </w:p>
     <w:p>
@@ -1302,7 +1318,7 @@
           <w:tab w:val="center" w:pos="4680"/>
           <w:tab w:val="left" w:pos="7015"/>
         </w:tabs>
-        <w:spacing w:after="0"/>
+        <w:spacing w:after="0" w:line="480" w:lineRule="auto"/>
         <w:rPr>
           <w:rFonts w:ascii="Arial" w:hAnsi="Arial"/>
           <w:sz w:val="24"/>
@@ -1317,19 +1333,24 @@
             <w:sz w:val="24"/>
             <w:szCs w:val="24"/>
           </w:rPr>
-          <w:t>https://docs.microsoft.com/en-us/dotnet/framework/whats-new/whats-obsolete</w:t>
+          <w:t>https://www.onlinebuff.com/article_understand-monitor-vs-mutex-vs-semaphore-vs-semaphoreslim-onlinebuff_60.html</w:t>
         </w:r>
       </w:hyperlink>
       <w:r>
         <w:rPr>
-          <w:rStyle w:val="Hyperlink"/>
-          <w:rFonts w:ascii="Arial" w:hAnsi="Arial"/>
+          <w:rFonts w:ascii="Arial" w:hAnsi="Arial" w:hint="cs"/>
           <w:sz w:val="24"/>
           <w:szCs w:val="24"/>
+          <w:rtl/>
         </w:rPr>
         <w:t xml:space="preserve"> </w:t>
       </w:r>
       <w:r>
+        <w:rPr>
+          <w:rFonts w:ascii="Arial" w:hAnsi="Arial"/>
+          <w:sz w:val="24"/>
+          <w:szCs w:val="24"/>
+        </w:rPr>
         <w:t>Threads</w:t>
       </w:r>
     </w:p>
@@ -1344,18 +1365,228 @@
           <w:tab w:val="center" w:pos="4680"/>
           <w:tab w:val="left" w:pos="7015"/>
         </w:tabs>
-        <w:spacing w:after="0"/>
-        <w:rPr>
-          <w:rFonts w:ascii="Arial" w:hAnsi="Arial"/>
+        <w:spacing w:after="0" w:line="480" w:lineRule="auto"/>
+        <w:rPr>
+          <w:rFonts w:ascii="Arial" w:hAnsi="Arial"/>
+          <w:sz w:val="24"/>
+          <w:szCs w:val="24"/>
+        </w:rPr>
+      </w:pPr>
+      <w:hyperlink r:id="rId12" w:history="1">
+        <w:r>
+          <w:rPr>
+            <w:rStyle w:val="Hyperlink"/>
+            <w:rFonts w:ascii="Arial" w:hAnsi="Arial"/>
+            <w:sz w:val="24"/>
+            <w:szCs w:val="24"/>
+          </w:rPr>
+          <w:t>https://stackoverflow.com/questions/142003/cross-thread-operation-not-valid-control-accessed-from-a-thread-other-than-the</w:t>
+        </w:r>
+      </w:hyperlink>
+      <w:r>
+        <w:rPr>
+          <w:rFonts w:ascii="Arial" w:hAnsi="Arial"/>
+          <w:sz w:val="24"/>
+          <w:szCs w:val="24"/>
+        </w:rPr>
+        <w:t xml:space="preserve"> </w:t>
+      </w:r>
+      <w:proofErr w:type="spellStart"/>
+      <w:r>
+        <w:rPr>
+          <w:rFonts w:ascii="Arial" w:hAnsi="Arial"/>
+          <w:sz w:val="24"/>
+          <w:szCs w:val="24"/>
+        </w:rPr>
+        <w:t>UI_Thread</w:t>
+      </w:r>
+      <w:proofErr w:type="spellEnd"/>
+      <w:r>
+        <w:rPr>
+          <w:rFonts w:ascii="Arial" w:hAnsi="Arial"/>
+          <w:sz w:val="24"/>
+          <w:szCs w:val="24"/>
+        </w:rPr>
+        <w:t xml:space="preserve"> / </w:t>
+      </w:r>
+      <w:proofErr w:type="spellStart"/>
+      <w:r>
+        <w:rPr>
+          <w:rFonts w:ascii="Arial" w:hAnsi="Arial"/>
+          <w:sz w:val="24"/>
+          <w:szCs w:val="24"/>
+        </w:rPr>
+        <w:t>Secondary_Thread</w:t>
+      </w:r>
+      <w:proofErr w:type="spellEnd"/>
+      <w:r>
+        <w:rPr>
+          <w:rFonts w:ascii="Arial" w:hAnsi="Arial"/>
+          <w:sz w:val="24"/>
+          <w:szCs w:val="24"/>
+        </w:rPr>
+        <w:t xml:space="preserve"> problem</w:t>
+      </w:r>
+    </w:p>
+    <w:p>
+      <w:pPr>
+        <w:pStyle w:val="ListParagraph"/>
+        <w:numPr>
+          <w:ilvl w:val="1"/>
+          <w:numId w:val="11"/>
+        </w:numPr>
+        <w:tabs>
+          <w:tab w:val="center" w:pos="4680"/>
+          <w:tab w:val="left" w:pos="7015"/>
+        </w:tabs>
+        <w:spacing w:after="0" w:line="480" w:lineRule="auto"/>
+        <w:rPr>
+          <w:rFonts w:ascii="Arial" w:hAnsi="Arial"/>
+          <w:sz w:val="24"/>
+          <w:szCs w:val="24"/>
+        </w:rPr>
+      </w:pPr>
+      <w:hyperlink r:id="rId13" w:anchor="18033198" w:history="1">
+        <w:r>
+          <w:rPr>
+            <w:rStyle w:val="Hyperlink"/>
+            <w:rFonts w:ascii="Arial" w:hAnsi="Arial"/>
+            <w:sz w:val="24"/>
+            <w:szCs w:val="24"/>
+          </w:rPr>
+          <w:t>https://stackoverflow.com/questions/661561/how-do-i-update-the-gui-from-another-thread/18033198#18033198</w:t>
+        </w:r>
+      </w:hyperlink>
+      <w:r>
+        <w:rPr>
+          <w:rFonts w:ascii="Arial" w:hAnsi="Arial"/>
+          <w:sz w:val="24"/>
+          <w:szCs w:val="24"/>
+        </w:rPr>
+        <w:t xml:space="preserve"> </w:t>
+      </w:r>
+      <w:r>
+        <w:rPr>
+          <w:rFonts w:ascii="Arial" w:hAnsi="Arial"/>
+          <w:sz w:val="24"/>
+          <w:szCs w:val="24"/>
+        </w:rPr>
+        <w:t>async-await</w:t>
+      </w:r>
+      <w:r>
+        <w:rPr>
+          <w:rFonts w:ascii="Arial" w:hAnsi="Arial"/>
+          <w:sz w:val="24"/>
+          <w:szCs w:val="24"/>
+        </w:rPr>
+        <w:t xml:space="preserve"> ( Till unused )</w:t>
+      </w:r>
+    </w:p>
+    <w:p>
+      <w:pPr>
+        <w:pStyle w:val="ListParagraph"/>
+        <w:numPr>
+          <w:ilvl w:val="1"/>
+          <w:numId w:val="11"/>
+        </w:numPr>
+        <w:tabs>
+          <w:tab w:val="center" w:pos="4680"/>
+          <w:tab w:val="left" w:pos="7015"/>
+        </w:tabs>
+        <w:spacing w:after="0" w:line="480" w:lineRule="auto"/>
+        <w:rPr>
+          <w:rFonts w:ascii="Arial" w:hAnsi="Arial"/>
+          <w:sz w:val="24"/>
+          <w:szCs w:val="24"/>
+        </w:rPr>
+      </w:pPr>
+      <w:hyperlink r:id="rId14" w:history="1">
+        <w:r>
+          <w:rPr>
+            <w:rStyle w:val="Hyperlink"/>
+            <w:rFonts w:ascii="Arial" w:hAnsi="Arial"/>
+            <w:sz w:val="24"/>
+            <w:szCs w:val="24"/>
+          </w:rPr>
+          <w:t>https://www.youtube.com/watch?v=UI6lqHOVHic</w:t>
+        </w:r>
+      </w:hyperlink>
+      <w:r>
+        <w:rPr>
+          <w:rFonts w:ascii="Arial" w:hAnsi="Arial" w:hint="cs"/>
           <w:sz w:val="24"/>
           <w:szCs w:val="24"/>
           <w:rtl/>
         </w:rPr>
-      </w:pPr>
+        <w:t xml:space="preserve"> </w:t>
+      </w:r>
+      <w:r>
+        <w:rPr>
+          <w:rFonts w:ascii="Arial" w:hAnsi="Arial"/>
+          <w:sz w:val="24"/>
+          <w:szCs w:val="24"/>
+        </w:rPr>
+        <w:t xml:space="preserve"> </w:t>
+      </w:r>
+      <w:r>
+        <w:rPr>
+          <w:rFonts w:ascii="Arial" w:hAnsi="Arial"/>
+          <w:sz w:val="24"/>
+          <w:szCs w:val="24"/>
+        </w:rPr>
+        <w:t>UML Class Diagram</w:t>
+      </w:r>
+      <w:r>
+        <w:rPr>
+          <w:rFonts w:ascii="Arial" w:hAnsi="Arial"/>
+          <w:sz w:val="24"/>
+          <w:szCs w:val="24"/>
+        </w:rPr>
+        <w:t xml:space="preserve"> ( Code Map )</w:t>
+      </w:r>
+    </w:p>
+    <w:p>
+      <w:pPr>
+        <w:pStyle w:val="ListParagraph"/>
+        <w:numPr>
+          <w:ilvl w:val="1"/>
+          <w:numId w:val="11"/>
+        </w:numPr>
+        <w:tabs>
+          <w:tab w:val="center" w:pos="4680"/>
+          <w:tab w:val="left" w:pos="7015"/>
+        </w:tabs>
+        <w:spacing w:after="0" w:line="480" w:lineRule="auto"/>
+        <w:rPr>
+          <w:rFonts w:ascii="Arial" w:hAnsi="Arial"/>
+          <w:sz w:val="24"/>
+          <w:szCs w:val="24"/>
+          <w:rtl/>
+        </w:rPr>
+      </w:pPr>
+      <w:hyperlink r:id="rId15" w:history="1">
+        <w:r>
+          <w:rPr>
+            <w:rStyle w:val="Hyperlink"/>
+            <w:rFonts w:ascii="Arial" w:hAnsi="Arial"/>
+            <w:sz w:val="24"/>
+            <w:szCs w:val="24"/>
+          </w:rPr>
+          <w:t>https://www.c-sharpcorner.com/UploadFile/29d7e0/get-the-processor-details-of-your-system-in-windows-form/</w:t>
+        </w:r>
+      </w:hyperlink>
+      <w:r>
+        <w:rPr>
+          <w:rFonts w:ascii="Arial" w:hAnsi="Arial"/>
+          <w:sz w:val="24"/>
+          <w:szCs w:val="24"/>
+        </w:rPr>
+        <w:t xml:space="preserve"> machine info</w:t>
+      </w:r>
     </w:p>
     <w:sectPr>
-      <w:footerReference w:type="default" r:id="rId12"/>
-      <w:headerReference w:type="first" r:id="rId13"/>
+      <w:footerReference w:type="default" r:id="rId16"/>
+      <w:headerReference w:type="first" r:id="rId17"/>
       <w:pgSz w:w="12240" w:h="15840"/>
       <w:pgMar w:top="851" w:right="851" w:bottom="851" w:left="851" w:header="720" w:footer="720" w:gutter="0"/>
       <w:pgBorders w:display="firstPage" w:offsetFrom="page">

</xml_diff>

<commit_message>
Write Introduction , Motivation , Problem definition.
</commit_message>
<xml_diff>
--- a/Theoretical/Report.docx
+++ b/Theoretical/Report.docx
@@ -1115,15 +1115,7 @@
           <w:sz w:val="24"/>
           <w:szCs w:val="24"/>
         </w:rPr>
-        <w:t xml:space="preserve">” submitted for all training centers, and educational institutional, which serve the student affairs in smart and automated </w:t>
-      </w:r>
-      <w:r>
-        <w:rPr>
-          <w:rFonts w:ascii="Arial" w:hAnsi="Arial"/>
-          <w:sz w:val="24"/>
-          <w:szCs w:val="24"/>
-        </w:rPr>
-        <w:t>way.</w:t>
+        <w:t>” submitted for all training centers, and educational institutional, which serve the student affairs in smart and automated way.</w:t>
       </w:r>
     </w:p>
     <w:p>
@@ -1341,84 +1333,110 @@
               </w:rPr>
               <w:t>Implementation</w:t>
             </w:r>
-            <w:r>
+          </w:p>
+          <w:p>
+            <w:pPr>
+              <w:spacing w:after="0" w:line="360" w:lineRule="auto"/>
               <w:rPr>
                 <w:rFonts w:ascii="Arial" w:hAnsi="Arial"/>
                 <w:sz w:val="24"/>
                 <w:szCs w:val="24"/>
               </w:rPr>
-              <w:br/>
-              <w:t>(Design Board &amp; write low level codes)</w:t>
-            </w:r>
-          </w:p>
-        </w:tc>
-        <w:tc>
-          <w:tcPr>
-            <w:tcW w:w="851" w:type="dxa"/>
-            <w:vAlign w:val="center"/>
-          </w:tcPr>
-          <w:p>
-            <w:pPr>
-              <w:spacing w:after="0" w:line="360" w:lineRule="auto"/>
+            </w:pPr>
+            <w:r>
               <w:rPr>
                 <w:rFonts w:ascii="Arial" w:hAnsi="Arial"/>
                 <w:sz w:val="24"/>
                 <w:szCs w:val="24"/>
               </w:rPr>
-            </w:pPr>
-          </w:p>
-        </w:tc>
-      </w:tr>
-      <w:tr>
-        <w:trPr>
-          <w:jc w:val="center"/>
-        </w:trPr>
-        <w:tc>
-          <w:tcPr>
-            <w:tcW w:w="590" w:type="dxa"/>
-            <w:vAlign w:val="center"/>
-          </w:tcPr>
-          <w:p>
-            <w:pPr>
-              <w:spacing w:after="0" w:line="360" w:lineRule="auto"/>
-              <w:jc w:val="center"/>
+              <w:t xml:space="preserve">(Design </w:t>
+            </w:r>
+            <w:r>
               <w:rPr>
                 <w:rFonts w:ascii="Arial" w:hAnsi="Arial"/>
                 <w:sz w:val="24"/>
                 <w:szCs w:val="24"/>
               </w:rPr>
-            </w:pPr>
+              <w:t>circuit</w:t>
+            </w:r>
             <w:r>
               <w:rPr>
                 <w:rFonts w:ascii="Arial" w:hAnsi="Arial"/>
                 <w:sz w:val="24"/>
                 <w:szCs w:val="24"/>
               </w:rPr>
-              <w:t>2</w:t>
-            </w:r>
-          </w:p>
-        </w:tc>
-        <w:tc>
-          <w:tcPr>
-            <w:tcW w:w="2993" w:type="dxa"/>
-            <w:vAlign w:val="center"/>
-          </w:tcPr>
-          <w:p>
-            <w:pPr>
-              <w:spacing w:after="0" w:line="240" w:lineRule="auto"/>
-              <w:ind w:left="-142" w:firstLine="142"/>
+              <w:t xml:space="preserve"> &amp; write low level codes)</w:t>
+            </w:r>
+          </w:p>
+        </w:tc>
+        <w:tc>
+          <w:tcPr>
+            <w:tcW w:w="851" w:type="dxa"/>
+            <w:vAlign w:val="center"/>
+          </w:tcPr>
+          <w:p>
+            <w:pPr>
+              <w:spacing w:after="0" w:line="360" w:lineRule="auto"/>
               <w:rPr>
                 <w:rFonts w:ascii="Arial" w:hAnsi="Arial"/>
                 <w:sz w:val="24"/>
                 <w:szCs w:val="24"/>
               </w:rPr>
             </w:pPr>
-            <w:r>
+          </w:p>
+        </w:tc>
+      </w:tr>
+      <w:tr>
+        <w:trPr>
+          <w:trHeight w:val="818"/>
+          <w:jc w:val="center"/>
+        </w:trPr>
+        <w:tc>
+          <w:tcPr>
+            <w:tcW w:w="590" w:type="dxa"/>
+            <w:vAlign w:val="center"/>
+          </w:tcPr>
+          <w:p>
+            <w:pPr>
+              <w:spacing w:after="0" w:line="360" w:lineRule="auto"/>
+              <w:jc w:val="center"/>
               <w:rPr>
                 <w:rFonts w:ascii="Arial" w:hAnsi="Arial"/>
                 <w:sz w:val="24"/>
                 <w:szCs w:val="24"/>
               </w:rPr>
+            </w:pPr>
+            <w:r>
+              <w:rPr>
+                <w:rFonts w:ascii="Arial" w:hAnsi="Arial"/>
+                <w:sz w:val="24"/>
+                <w:szCs w:val="24"/>
+              </w:rPr>
+              <w:t>2</w:t>
+            </w:r>
+          </w:p>
+        </w:tc>
+        <w:tc>
+          <w:tcPr>
+            <w:tcW w:w="2993" w:type="dxa"/>
+            <w:vAlign w:val="center"/>
+          </w:tcPr>
+          <w:p>
+            <w:pPr>
+              <w:spacing w:after="0" w:line="240" w:lineRule="auto"/>
+              <w:ind w:left="-142" w:firstLine="142"/>
+              <w:rPr>
+                <w:rFonts w:ascii="Arial" w:hAnsi="Arial"/>
+                <w:sz w:val="24"/>
+                <w:szCs w:val="24"/>
+              </w:rPr>
+            </w:pPr>
+            <w:r>
+              <w:rPr>
+                <w:rFonts w:ascii="Arial" w:hAnsi="Arial"/>
+                <w:sz w:val="24"/>
+                <w:szCs w:val="24"/>
+              </w:rPr>
               <w:t>Sherif Mostafa Samy</w:t>
             </w:r>
           </w:p>
@@ -1450,13 +1468,15 @@
               </w:rPr>
               <w:t xml:space="preserve"> Implementation</w:t>
             </w:r>
-            <w:r>
+          </w:p>
+          <w:p>
+            <w:pPr>
+              <w:pStyle w:val="Default"/>
               <w:rPr>
                 <w:rFonts w:ascii="Arial" w:hAnsi="Arial" w:cstheme="minorBidi"/>
                 <w:color w:val="auto"/>
               </w:rPr>
-              <w:br/>
-            </w:r>
+            </w:pPr>
             <w:r>
               <w:rPr>
                 <w:rFonts w:ascii="Arial" w:hAnsi="Arial" w:cstheme="minorBidi"/>
@@ -1572,18 +1592,7 @@
           <w:szCs w:val="28"/>
           <w:u w:val="single"/>
         </w:rPr>
-        <w:t>Acknowledgments</w:t>
-      </w:r>
-      <w:r>
-        <w:rPr>
-          <w:rFonts w:ascii="Arial" w:hAnsi="Arial"/>
-          <w:b/>
-          <w:bCs/>
-          <w:sz w:val="28"/>
-          <w:szCs w:val="28"/>
-          <w:u w:val="single"/>
-        </w:rPr>
-        <w:t>:</w:t>
+        <w:t>Acknowledgments:</w:t>
       </w:r>
     </w:p>
     <w:p>
@@ -4187,7 +4196,6 @@
                 <w:rFonts w:ascii="Calibri" w:hAnsi="Calibri" w:cs="Calibri"/>
                 <w:color w:val="000000"/>
               </w:rPr>
-              <w:lastRenderedPageBreak/>
               <w:t>3.3.3 Mapping</w:t>
             </w:r>
           </w:p>
@@ -4288,6 +4296,7 @@
                 <w:rFonts w:ascii="Calibri" w:hAnsi="Calibri" w:cs="Calibri"/>
                 <w:color w:val="000000"/>
               </w:rPr>
+              <w:lastRenderedPageBreak/>
               <w:t>4.1 Interface Design</w:t>
             </w:r>
           </w:p>
@@ -5455,23 +5464,7 @@
                 <w:rFonts w:ascii="Calibri" w:hAnsi="Calibri" w:cs="Calibri"/>
                 <w:color w:val="000000"/>
               </w:rPr>
-              <w:t xml:space="preserve">Figure 1. 2: Agile scrum framework </w:t>
-            </w:r>
-            <w:proofErr w:type="gramStart"/>
-            <w:r>
-              <w:rPr>
-                <w:rFonts w:ascii="Calibri" w:hAnsi="Calibri" w:cs="Calibri"/>
-                <w:color w:val="000000"/>
-              </w:rPr>
-              <w:t>at a glance</w:t>
-            </w:r>
-            <w:proofErr w:type="gramEnd"/>
-            <w:r>
-              <w:rPr>
-                <w:rFonts w:ascii="Calibri" w:hAnsi="Calibri" w:cs="Calibri"/>
-                <w:color w:val="000000"/>
-              </w:rPr>
-              <w:t xml:space="preserve"> [2]</w:t>
+              <w:t>Figure 1. 2: Agile scrum framework at a glance [2]</w:t>
             </w:r>
           </w:p>
         </w:tc>
@@ -5807,17 +5800,8 @@
                 <w:rFonts w:ascii="Calibri" w:hAnsi="Calibri" w:cs="Calibri"/>
                 <w:color w:val="000000"/>
               </w:rPr>
-              <w:t xml:space="preserve">Figure 3. 6: Schema for Use case </w:t>
-            </w:r>
-            <w:proofErr w:type="gramStart"/>
-            <w:r>
-              <w:rPr>
-                <w:rFonts w:ascii="Calibri" w:hAnsi="Calibri" w:cs="Calibri"/>
-                <w:color w:val="000000"/>
-              </w:rPr>
-              <w:t>1</w:t>
-            </w:r>
-            <w:proofErr w:type="gramEnd"/>
+              <w:t>Figure 3. 6: Schema for Use case 1</w:t>
+            </w:r>
           </w:p>
         </w:tc>
         <w:tc>
@@ -5864,17 +5848,8 @@
                 <w:rFonts w:ascii="Calibri" w:hAnsi="Calibri" w:cs="Calibri"/>
                 <w:color w:val="000000"/>
               </w:rPr>
-              <w:t xml:space="preserve">Figure 3. 7: Schema for Use case </w:t>
-            </w:r>
-            <w:proofErr w:type="gramStart"/>
-            <w:r>
-              <w:rPr>
-                <w:rFonts w:ascii="Calibri" w:hAnsi="Calibri" w:cs="Calibri"/>
-                <w:color w:val="000000"/>
-              </w:rPr>
-              <w:t>2</w:t>
-            </w:r>
-            <w:proofErr w:type="gramEnd"/>
+              <w:t>Figure 3. 7: Schema for Use case 2</w:t>
+            </w:r>
           </w:p>
         </w:tc>
         <w:tc>
@@ -5921,17 +5896,8 @@
                 <w:rFonts w:ascii="Calibri" w:hAnsi="Calibri" w:cs="Calibri"/>
                 <w:color w:val="000000"/>
               </w:rPr>
-              <w:t xml:space="preserve">Figure 3. 8: Schema for Use case </w:t>
-            </w:r>
-            <w:proofErr w:type="gramStart"/>
-            <w:r>
-              <w:rPr>
-                <w:rFonts w:ascii="Calibri" w:hAnsi="Calibri" w:cs="Calibri"/>
-                <w:color w:val="000000"/>
-              </w:rPr>
-              <w:t>4</w:t>
-            </w:r>
-            <w:proofErr w:type="gramEnd"/>
+              <w:t>Figure 3. 8: Schema for Use case 4</w:t>
+            </w:r>
           </w:p>
         </w:tc>
         <w:tc>
@@ -5978,17 +5944,8 @@
                 <w:rFonts w:ascii="Calibri" w:hAnsi="Calibri" w:cs="Calibri"/>
                 <w:color w:val="000000"/>
               </w:rPr>
-              <w:t xml:space="preserve">Figure 3. 9: Schema for Use case </w:t>
-            </w:r>
-            <w:proofErr w:type="gramStart"/>
-            <w:r>
-              <w:rPr>
-                <w:rFonts w:ascii="Calibri" w:hAnsi="Calibri" w:cs="Calibri"/>
-                <w:color w:val="000000"/>
-              </w:rPr>
-              <w:t>5</w:t>
-            </w:r>
-            <w:proofErr w:type="gramEnd"/>
+              <w:t>Figure 3. 9: Schema for Use case 5</w:t>
+            </w:r>
           </w:p>
         </w:tc>
         <w:tc>
@@ -6035,17 +5992,8 @@
                 <w:rFonts w:ascii="Calibri" w:hAnsi="Calibri" w:cs="Calibri"/>
                 <w:color w:val="000000"/>
               </w:rPr>
-              <w:t xml:space="preserve">Figure 3. 10: Schema for Use case </w:t>
-            </w:r>
-            <w:proofErr w:type="gramStart"/>
-            <w:r>
-              <w:rPr>
-                <w:rFonts w:ascii="Calibri" w:hAnsi="Calibri" w:cs="Calibri"/>
-                <w:color w:val="000000"/>
-              </w:rPr>
-              <w:t>6</w:t>
-            </w:r>
-            <w:proofErr w:type="gramEnd"/>
+              <w:t>Figure 3. 10: Schema for Use case 6</w:t>
+            </w:r>
           </w:p>
         </w:tc>
         <w:tc>
@@ -6092,17 +6040,8 @@
                 <w:rFonts w:ascii="Calibri" w:hAnsi="Calibri" w:cs="Calibri"/>
                 <w:color w:val="000000"/>
               </w:rPr>
-              <w:t xml:space="preserve">Figure 3. 11: Schema for Use case </w:t>
-            </w:r>
-            <w:proofErr w:type="gramStart"/>
-            <w:r>
-              <w:rPr>
-                <w:rFonts w:ascii="Calibri" w:hAnsi="Calibri" w:cs="Calibri"/>
-                <w:color w:val="000000"/>
-              </w:rPr>
-              <w:t>7</w:t>
-            </w:r>
-            <w:proofErr w:type="gramEnd"/>
+              <w:t>Figure 3. 11: Schema for Use case 7</w:t>
+            </w:r>
           </w:p>
         </w:tc>
         <w:tc>
@@ -6149,17 +6088,8 @@
                 <w:rFonts w:ascii="Calibri" w:hAnsi="Calibri" w:cs="Calibri"/>
                 <w:color w:val="000000"/>
               </w:rPr>
-              <w:t xml:space="preserve">Figure 3. 12: Schema for Use case </w:t>
-            </w:r>
-            <w:proofErr w:type="gramStart"/>
-            <w:r>
-              <w:rPr>
-                <w:rFonts w:ascii="Calibri" w:hAnsi="Calibri" w:cs="Calibri"/>
-                <w:color w:val="000000"/>
-              </w:rPr>
-              <w:t>8</w:t>
-            </w:r>
-            <w:proofErr w:type="gramEnd"/>
+              <w:t>Figure 3. 12: Schema for Use case 8</w:t>
+            </w:r>
           </w:p>
         </w:tc>
         <w:tc>
@@ -6206,17 +6136,8 @@
                 <w:rFonts w:ascii="Calibri" w:hAnsi="Calibri" w:cs="Calibri"/>
                 <w:color w:val="000000"/>
               </w:rPr>
-              <w:t xml:space="preserve">Figure 3. 13: Schema for Use case </w:t>
-            </w:r>
-            <w:proofErr w:type="gramStart"/>
-            <w:r>
-              <w:rPr>
-                <w:rFonts w:ascii="Calibri" w:hAnsi="Calibri" w:cs="Calibri"/>
-                <w:color w:val="000000"/>
-              </w:rPr>
-              <w:t>9</w:t>
-            </w:r>
-            <w:proofErr w:type="gramEnd"/>
+              <w:t>Figure 3. 13: Schema for Use case 9</w:t>
+            </w:r>
           </w:p>
         </w:tc>
         <w:tc>
@@ -6263,17 +6184,8 @@
                 <w:rFonts w:ascii="Calibri" w:hAnsi="Calibri" w:cs="Calibri"/>
                 <w:color w:val="000000"/>
               </w:rPr>
-              <w:t xml:space="preserve">Figure 3. 14: Schema for Use case </w:t>
-            </w:r>
-            <w:proofErr w:type="gramStart"/>
-            <w:r>
-              <w:rPr>
-                <w:rFonts w:ascii="Calibri" w:hAnsi="Calibri" w:cs="Calibri"/>
-                <w:color w:val="000000"/>
-              </w:rPr>
-              <w:t>11</w:t>
-            </w:r>
-            <w:proofErr w:type="gramEnd"/>
+              <w:t>Figure 3. 14: Schema for Use case 11</w:t>
+            </w:r>
           </w:p>
         </w:tc>
         <w:tc>
@@ -6320,23 +6232,7 @@
                 <w:rFonts w:ascii="Calibri" w:hAnsi="Calibri" w:cs="Calibri"/>
                 <w:color w:val="000000"/>
               </w:rPr>
-              <w:t xml:space="preserve">Figure 3. 15: Schema for Use case </w:t>
-            </w:r>
-            <w:proofErr w:type="gramStart"/>
-            <w:r>
-              <w:rPr>
-                <w:rFonts w:ascii="Calibri" w:hAnsi="Calibri" w:cs="Calibri"/>
-                <w:color w:val="000000"/>
-              </w:rPr>
-              <w:t>12</w:t>
-            </w:r>
-            <w:proofErr w:type="gramEnd"/>
-            <w:r>
-              <w:rPr>
-                <w:rFonts w:ascii="Calibri" w:hAnsi="Calibri" w:cs="Calibri"/>
-                <w:color w:val="000000"/>
-              </w:rPr>
-              <w:t xml:space="preserve"> </w:t>
+              <w:t xml:space="preserve">Figure 3. 15: Schema for Use case 12 </w:t>
             </w:r>
           </w:p>
         </w:tc>
@@ -6384,17 +6280,8 @@
                 <w:rFonts w:ascii="Calibri" w:hAnsi="Calibri" w:cs="Calibri"/>
                 <w:color w:val="000000"/>
               </w:rPr>
-              <w:t xml:space="preserve">Figure 3. 16: Schema for Use case </w:t>
-            </w:r>
-            <w:proofErr w:type="gramStart"/>
-            <w:r>
-              <w:rPr>
-                <w:rFonts w:ascii="Calibri" w:hAnsi="Calibri" w:cs="Calibri"/>
-                <w:color w:val="000000"/>
-              </w:rPr>
-              <w:t>13</w:t>
-            </w:r>
-            <w:proofErr w:type="gramEnd"/>
+              <w:t>Figure 3. 16: Schema for Use case 13</w:t>
+            </w:r>
           </w:p>
         </w:tc>
         <w:tc>
@@ -6441,17 +6328,8 @@
                 <w:rFonts w:ascii="Calibri" w:hAnsi="Calibri" w:cs="Calibri"/>
                 <w:color w:val="000000"/>
               </w:rPr>
-              <w:t xml:space="preserve">Figure 3. 17: Schema for Use case </w:t>
-            </w:r>
-            <w:proofErr w:type="gramStart"/>
-            <w:r>
-              <w:rPr>
-                <w:rFonts w:ascii="Calibri" w:hAnsi="Calibri" w:cs="Calibri"/>
-                <w:color w:val="000000"/>
-              </w:rPr>
-              <w:t>14</w:t>
-            </w:r>
-            <w:proofErr w:type="gramEnd"/>
+              <w:t>Figure 3. 17: Schema for Use case 14</w:t>
+            </w:r>
           </w:p>
         </w:tc>
         <w:tc>
@@ -6498,17 +6376,8 @@
                 <w:rFonts w:ascii="Calibri" w:hAnsi="Calibri" w:cs="Calibri"/>
                 <w:color w:val="000000"/>
               </w:rPr>
-              <w:t xml:space="preserve">Figure 3. 18: Schema for Use case </w:t>
-            </w:r>
-            <w:proofErr w:type="gramStart"/>
-            <w:r>
-              <w:rPr>
-                <w:rFonts w:ascii="Calibri" w:hAnsi="Calibri" w:cs="Calibri"/>
-                <w:color w:val="000000"/>
-              </w:rPr>
-              <w:t>16</w:t>
-            </w:r>
-            <w:proofErr w:type="gramEnd"/>
+              <w:t>Figure 3. 18: Schema for Use case 16</w:t>
+            </w:r>
           </w:p>
         </w:tc>
         <w:tc>
@@ -6555,17 +6424,8 @@
                 <w:rFonts w:ascii="Calibri" w:hAnsi="Calibri" w:cs="Calibri"/>
                 <w:color w:val="000000"/>
               </w:rPr>
-              <w:t xml:space="preserve">Figure 3. 19: Schema for Use case </w:t>
-            </w:r>
-            <w:proofErr w:type="gramStart"/>
-            <w:r>
-              <w:rPr>
-                <w:rFonts w:ascii="Calibri" w:hAnsi="Calibri" w:cs="Calibri"/>
-                <w:color w:val="000000"/>
-              </w:rPr>
-              <w:t>18</w:t>
-            </w:r>
-            <w:proofErr w:type="gramEnd"/>
+              <w:t>Figure 3. 19: Schema for Use case 18</w:t>
+            </w:r>
           </w:p>
         </w:tc>
         <w:tc>
@@ -6612,17 +6472,8 @@
                 <w:rFonts w:ascii="Calibri" w:hAnsi="Calibri" w:cs="Calibri"/>
                 <w:color w:val="000000"/>
               </w:rPr>
-              <w:t xml:space="preserve">Figure 3. 20: Schema for Use case </w:t>
-            </w:r>
-            <w:proofErr w:type="gramStart"/>
-            <w:r>
-              <w:rPr>
-                <w:rFonts w:ascii="Calibri" w:hAnsi="Calibri" w:cs="Calibri"/>
-                <w:color w:val="000000"/>
-              </w:rPr>
-              <w:t>19</w:t>
-            </w:r>
-            <w:proofErr w:type="gramEnd"/>
+              <w:t>Figure 3. 20: Schema for Use case 19</w:t>
+            </w:r>
           </w:p>
         </w:tc>
         <w:tc>
@@ -6669,17 +6520,8 @@
                 <w:rFonts w:ascii="Calibri" w:hAnsi="Calibri" w:cs="Calibri"/>
                 <w:color w:val="000000"/>
               </w:rPr>
-              <w:t xml:space="preserve">Figure 3. 21: Schema for Use case </w:t>
-            </w:r>
-            <w:proofErr w:type="gramStart"/>
-            <w:r>
-              <w:rPr>
-                <w:rFonts w:ascii="Calibri" w:hAnsi="Calibri" w:cs="Calibri"/>
-                <w:color w:val="000000"/>
-              </w:rPr>
-              <w:t>21</w:t>
-            </w:r>
-            <w:proofErr w:type="gramEnd"/>
+              <w:t>Figure 3. 21: Schema for Use case 21</w:t>
+            </w:r>
           </w:p>
         </w:tc>
         <w:tc>
@@ -6726,17 +6568,8 @@
                 <w:rFonts w:ascii="Calibri" w:hAnsi="Calibri" w:cs="Calibri"/>
                 <w:color w:val="000000"/>
               </w:rPr>
-              <w:t xml:space="preserve">Figure 3. 22: Schema for Use case </w:t>
-            </w:r>
-            <w:proofErr w:type="gramStart"/>
-            <w:r>
-              <w:rPr>
-                <w:rFonts w:ascii="Calibri" w:hAnsi="Calibri" w:cs="Calibri"/>
-                <w:color w:val="000000"/>
-              </w:rPr>
-              <w:t>22</w:t>
-            </w:r>
-            <w:proofErr w:type="gramEnd"/>
+              <w:t>Figure 3. 22: Schema for Use case 22</w:t>
+            </w:r>
           </w:p>
         </w:tc>
         <w:tc>
@@ -7217,6 +7050,603 @@
     </w:p>
     <w:p>
       <w:pPr>
+        <w:pStyle w:val="Heading2"/>
+        <w:numPr>
+          <w:ilvl w:val="1"/>
+          <w:numId w:val="5"/>
+        </w:numPr>
+        <w:tabs>
+          <w:tab w:val="num" w:pos="360"/>
+          <w:tab w:val="left" w:pos="691"/>
+        </w:tabs>
+        <w:ind w:left="863" w:hanging="632"/>
+        <w:rPr>
+          <w:rFonts w:ascii="Cambria"/>
+          <w:color w:val="C00000"/>
+          <w:u w:val="none"/>
+        </w:rPr>
+      </w:pPr>
+      <w:r>
+        <w:rPr>
+          <w:rFonts w:ascii="Cambria"/>
+          <w:color w:val="C00000"/>
+          <w:u w:val="thick" w:color="C00000"/>
+        </w:rPr>
+        <w:lastRenderedPageBreak/>
+        <w:t>NTRODUCTION</w:t>
+      </w:r>
+    </w:p>
+    <w:p>
+      <w:pPr>
+        <w:pStyle w:val="BodyText"/>
+        <w:spacing w:before="44"/>
+        <w:ind w:left="232" w:right="234" w:firstLine="278"/>
+        <w:jc w:val="both"/>
+        <w:rPr>
+          <w:color w:val="0E233D"/>
+          <w:spacing w:val="1"/>
+        </w:rPr>
+      </w:pPr>
+      <w:r>
+        <w:t>In recent decades, smart devices have played the most significant role in human’s life, and power consumption has been one of the most trending issues. As a result, batteries and their lifespan have been one of the most sophisticated topics. We propose to design a device that automate charging process by protecting the human from headache of monitoring percentage of charging periodically.</w:t>
+      </w:r>
+    </w:p>
+    <w:p>
+      <w:pPr>
+        <w:pStyle w:val="BodyText"/>
+        <w:spacing w:before="172"/>
+        <w:ind w:left="232" w:right="237"/>
+        <w:jc w:val="both"/>
+        <w:rPr>
+          <w:rFonts w:ascii="Cambria"/>
+          <w:color w:val="C00000"/>
+        </w:rPr>
+      </w:pPr>
+      <w:r>
+        <w:rPr>
+          <w:color w:val="0E233D"/>
+          <w:spacing w:val="1"/>
+        </w:rPr>
+        <w:t xml:space="preserve"> </w:t>
+      </w:r>
+      <w:r>
+        <w:rPr>
+          <w:rFonts w:ascii="Cambria"/>
+          <w:color w:val="C00000"/>
+          <w:u w:val="thick" w:color="C00000"/>
+        </w:rPr>
+        <w:t>Motivation</w:t>
+      </w:r>
+    </w:p>
+    <w:p>
+      <w:pPr>
+        <w:pStyle w:val="BodyText"/>
+        <w:spacing w:before="44"/>
+        <w:ind w:left="232" w:right="230" w:firstLine="158"/>
+        <w:jc w:val="both"/>
+        <w:rPr>
+          <w:color w:val="0E233D"/>
+        </w:rPr>
+      </w:pPr>
+      <w:r>
+        <w:rPr>
+          <w:color w:val="0E233D"/>
+        </w:rPr>
+        <w:t>The motivation for designing this application came</w:t>
+      </w:r>
+      <w:r>
+        <w:rPr>
+          <w:color w:val="0E233D"/>
+          <w:spacing w:val="70"/>
+        </w:rPr>
+        <w:t xml:space="preserve"> </w:t>
+      </w:r>
+      <w:r>
+        <w:rPr>
+          <w:color w:val="0E233D"/>
+        </w:rPr>
+        <w:t>for some reasons:</w:t>
+      </w:r>
+    </w:p>
+    <w:p>
+      <w:pPr>
+        <w:pStyle w:val="BodyText"/>
+        <w:spacing w:before="44"/>
+        <w:ind w:left="232" w:right="230"/>
+        <w:jc w:val="both"/>
+        <w:rPr>
+          <w:color w:val="0E233D"/>
+        </w:rPr>
+      </w:pPr>
+      <w:r>
+        <w:t xml:space="preserve">As students in computer science department, laptop is one of the most important tools for us, so we want to save its battery’s life cycle as much as we can. This is the first serious contribution to overcome this issue by building an intelligent device from scratch that save batterie’s life, which based on Embedded Systems by combining software with hardware. </w:t>
+      </w:r>
+    </w:p>
+    <w:p>
+      <w:pPr>
+        <w:jc w:val="both"/>
+        <w:sectPr>
+          <w:pgSz w:w="12240" w:h="15840"/>
+          <w:pgMar w:top="760" w:right="520" w:bottom="1000" w:left="620" w:header="0" w:footer="723" w:gutter="0"/>
+          <w:pgBorders w:offsetFrom="page">
+            <w:top w:val="double" w:sz="4" w:space="24" w:color="000000"/>
+            <w:left w:val="double" w:sz="4" w:space="24" w:color="000000"/>
+            <w:bottom w:val="double" w:sz="4" w:space="24" w:color="000000"/>
+            <w:right w:val="double" w:sz="4" w:space="24" w:color="000000"/>
+          </w:pgBorders>
+          <w:cols w:space="720"/>
+        </w:sectPr>
+      </w:pPr>
+    </w:p>
+    <w:p>
+      <w:pPr>
+        <w:pStyle w:val="Heading2"/>
+        <w:numPr>
+          <w:ilvl w:val="1"/>
+          <w:numId w:val="5"/>
+        </w:numPr>
+        <w:tabs>
+          <w:tab w:val="num" w:pos="360"/>
+          <w:tab w:val="left" w:pos="691"/>
+        </w:tabs>
+        <w:ind w:left="863" w:hanging="632"/>
+        <w:rPr>
+          <w:rFonts w:ascii="Cambria"/>
+          <w:color w:val="C00000"/>
+          <w:u w:val="none"/>
+        </w:rPr>
+      </w:pPr>
+      <w:bookmarkStart w:id="0" w:name="_bookmark10"/>
+      <w:bookmarkEnd w:id="0"/>
+      <w:r>
+        <w:rPr>
+          <w:rFonts w:ascii="Cambria"/>
+          <w:color w:val="C00000"/>
+          <w:u w:val="thick" w:color="C00000"/>
+        </w:rPr>
+        <w:lastRenderedPageBreak/>
+        <w:t>Problem</w:t>
+      </w:r>
+      <w:r>
+        <w:rPr>
+          <w:rFonts w:ascii="Cambria"/>
+          <w:color w:val="C00000"/>
+          <w:spacing w:val="-8"/>
+          <w:u w:val="thick" w:color="C00000"/>
+        </w:rPr>
+        <w:t xml:space="preserve"> </w:t>
+      </w:r>
+      <w:r>
+        <w:rPr>
+          <w:rFonts w:ascii="Cambria"/>
+          <w:color w:val="C00000"/>
+          <w:u w:val="thick" w:color="C00000"/>
+        </w:rPr>
+        <w:t>Definition</w:t>
+      </w:r>
+    </w:p>
+    <w:p>
+      <w:pPr>
+        <w:pStyle w:val="BodyText"/>
+        <w:ind w:left="232" w:right="232" w:firstLine="139"/>
+        <w:jc w:val="both"/>
+      </w:pPr>
+      <w:r>
+        <w:t>Batteries do not have an infinite lifespan. Most battery manufacturers claim that their products have a 300-500 cycle rating. After this, batteries would be unable to carry as much energy and will only be able to fuel the computer for limited periods of time [qur21] The wrong way of charging Lithium-Ion batteries which included in laptops leads to decrease batterie’s lifespan by 25% which in turn lead to replace them frequently, as well as frequently and randomly power outage which lost user’s work. Leaving the battery connected to the charger when the battery is completely charged while you are using it may lower battery lifespan if you do it repeatedly [sam21] “So, a good range to aim for when charging a Li-ion battery is from about 40% to 80% in one go. Try not to let the battery drop below 20%” [qur21] As battery’s cost has risen, it is necessary to save money and enhancing batteries’ performance, so solving this problem now not later is the correct chosen.</w:t>
+      </w:r>
+    </w:p>
+    <w:p>
+      <w:pPr>
+        <w:pStyle w:val="ListParagraph"/>
+        <w:widowControl w:val="0"/>
+        <w:numPr>
+          <w:ilvl w:val="1"/>
+          <w:numId w:val="5"/>
+        </w:numPr>
+        <w:tabs>
+          <w:tab w:val="left" w:pos="663"/>
+        </w:tabs>
+        <w:autoSpaceDE w:val="0"/>
+        <w:autoSpaceDN w:val="0"/>
+        <w:spacing w:before="204" w:after="0" w:line="240" w:lineRule="auto"/>
+        <w:ind w:left="662" w:hanging="431"/>
+        <w:contextualSpacing w:val="0"/>
+        <w:rPr>
+          <w:rFonts w:ascii="Cambria"/>
+          <w:b/>
+          <w:bCs/>
+          <w:color w:val="C00000"/>
+          <w:sz w:val="28"/>
+        </w:rPr>
+      </w:pPr>
+      <w:bookmarkStart w:id="1" w:name="_bookmark11"/>
+      <w:bookmarkEnd w:id="1"/>
+      <w:r>
+        <w:rPr>
+          <w:rFonts w:ascii="Cambria"/>
+          <w:b/>
+          <w:bCs/>
+          <w:color w:val="C00000"/>
+          <w:sz w:val="28"/>
+          <w:u w:val="single" w:color="C00000"/>
+        </w:rPr>
+        <w:t>Background</w:t>
+      </w:r>
+    </w:p>
+    <w:p>
+      <w:pPr>
+        <w:tabs>
+          <w:tab w:val="left" w:pos="663"/>
+        </w:tabs>
+        <w:spacing w:before="204"/>
+        <w:rPr>
+          <w:rFonts w:ascii="Cambria"/>
+          <w:color w:val="C00000"/>
+          <w:sz w:val="28"/>
+        </w:rPr>
+      </w:pPr>
+      <w:r>
+        <w:rPr>
+          <w:rFonts w:ascii="Cambria"/>
+          <w:color w:val="C00000"/>
+          <w:sz w:val="28"/>
+        </w:rPr>
+        <w:t xml:space="preserve">    </w:t>
+      </w:r>
+    </w:p>
+    <w:p>
+      <w:pPr>
+        <w:tabs>
+          <w:tab w:val="left" w:pos="663"/>
+        </w:tabs>
+        <w:spacing w:before="204"/>
+        <w:rPr>
+          <w:rFonts w:ascii="Cambria"/>
+          <w:color w:val="C00000"/>
+          <w:sz w:val="28"/>
+        </w:rPr>
+      </w:pPr>
+    </w:p>
+    <w:p>
+      <w:pPr>
+        <w:pStyle w:val="Heading2"/>
+        <w:numPr>
+          <w:ilvl w:val="1"/>
+          <w:numId w:val="5"/>
+        </w:numPr>
+        <w:tabs>
+          <w:tab w:val="num" w:pos="360"/>
+          <w:tab w:val="left" w:pos="691"/>
+        </w:tabs>
+        <w:spacing w:before="206"/>
+        <w:ind w:left="863" w:hanging="632"/>
+        <w:rPr>
+          <w:rFonts w:ascii="Cambria"/>
+          <w:color w:val="C00000"/>
+          <w:u w:val="none"/>
+        </w:rPr>
+      </w:pPr>
+      <w:r>
+        <w:rPr>
+          <w:rFonts w:ascii="Cambria"/>
+          <w:color w:val="C00000"/>
+          <w:u w:val="thick" w:color="C00000"/>
+        </w:rPr>
+        <w:t>Related</w:t>
+      </w:r>
+      <w:r>
+        <w:rPr>
+          <w:rFonts w:ascii="Cambria"/>
+          <w:color w:val="C00000"/>
+          <w:spacing w:val="-5"/>
+          <w:u w:val="thick" w:color="C00000"/>
+        </w:rPr>
+        <w:t xml:space="preserve"> </w:t>
+      </w:r>
+      <w:r>
+        <w:rPr>
+          <w:rFonts w:ascii="Cambria"/>
+          <w:color w:val="C00000"/>
+          <w:u w:val="thick" w:color="C00000"/>
+        </w:rPr>
+        <w:t>works:</w:t>
+      </w:r>
+    </w:p>
+    <w:p>
+      <w:pPr>
+        <w:spacing w:before="43" w:line="244" w:lineRule="auto"/>
+        <w:ind w:left="232" w:right="3235"/>
+        <w:rPr>
+          <w:sz w:val="28"/>
+        </w:rPr>
+      </w:pPr>
+      <w:r>
+        <w:rPr>
+          <w:color w:val="0E233D"/>
+          <w:sz w:val="28"/>
+        </w:rPr>
+        <w:t>Examples of websites that concerns with search rather than booking</w:t>
+      </w:r>
+      <w:r>
+        <w:rPr>
+          <w:color w:val="0E233D"/>
+          <w:spacing w:val="-67"/>
+          <w:sz w:val="28"/>
+        </w:rPr>
+        <w:t xml:space="preserve"> </w:t>
+      </w:r>
+      <w:proofErr w:type="spellStart"/>
+      <w:proofErr w:type="gramStart"/>
+      <w:r>
+        <w:rPr>
+          <w:color w:val="0E233D"/>
+          <w:sz w:val="28"/>
+        </w:rPr>
+        <w:t>Madaresegypt</w:t>
+      </w:r>
+      <w:proofErr w:type="spellEnd"/>
+      <w:r>
+        <w:rPr>
+          <w:color w:val="0E233D"/>
+          <w:spacing w:val="4"/>
+          <w:sz w:val="28"/>
+        </w:rPr>
+        <w:t xml:space="preserve"> </w:t>
+      </w:r>
+      <w:r>
+        <w:rPr>
+          <w:color w:val="0E233D"/>
+          <w:sz w:val="28"/>
+        </w:rPr>
+        <w:t>:</w:t>
+      </w:r>
+      <w:proofErr w:type="gramEnd"/>
+      <w:r>
+        <w:rPr>
+          <w:color w:val="0E233D"/>
+          <w:spacing w:val="-16"/>
+          <w:sz w:val="28"/>
+        </w:rPr>
+        <w:t xml:space="preserve"> </w:t>
+      </w:r>
+      <w:hyperlink r:id="rId8">
+        <w:r>
+          <w:rPr>
+            <w:rFonts w:ascii="Calibri"/>
+            <w:b/>
+            <w:color w:val="0000FF"/>
+            <w:sz w:val="28"/>
+            <w:u w:val="single" w:color="0000FF"/>
+          </w:rPr>
+          <w:t>http://madaresegypt.com/ar</w:t>
+        </w:r>
+        <w:r>
+          <w:rPr>
+            <w:color w:val="001F5F"/>
+            <w:sz w:val="28"/>
+          </w:rPr>
+          <w:t>/Accessed</w:t>
+        </w:r>
+        <w:r>
+          <w:rPr>
+            <w:color w:val="001F5F"/>
+            <w:spacing w:val="4"/>
+            <w:sz w:val="28"/>
+          </w:rPr>
+          <w:t xml:space="preserve"> </w:t>
+        </w:r>
+      </w:hyperlink>
+      <w:r>
+        <w:rPr>
+          <w:color w:val="001F5F"/>
+          <w:sz w:val="28"/>
+        </w:rPr>
+        <w:t>1/6/</w:t>
+      </w:r>
+      <w:r>
+        <w:rPr>
+          <w:color w:val="001F5F"/>
+          <w:spacing w:val="4"/>
+          <w:sz w:val="28"/>
+        </w:rPr>
+        <w:t xml:space="preserve"> </w:t>
+      </w:r>
+      <w:r>
+        <w:rPr>
+          <w:color w:val="001F5F"/>
+          <w:sz w:val="28"/>
+        </w:rPr>
+        <w:t>2018</w:t>
+      </w:r>
+    </w:p>
+    <w:p>
+      <w:pPr>
+        <w:spacing w:before="165" w:line="360" w:lineRule="auto"/>
+        <w:ind w:left="232"/>
+        <w:rPr>
+          <w:color w:val="001F5F"/>
+          <w:sz w:val="28"/>
+        </w:rPr>
+      </w:pPr>
+      <w:proofErr w:type="spellStart"/>
+      <w:proofErr w:type="gramStart"/>
+      <w:r>
+        <w:rPr>
+          <w:color w:val="0E233D"/>
+          <w:sz w:val="28"/>
+        </w:rPr>
+        <w:t>portal.mohesr</w:t>
+      </w:r>
+      <w:proofErr w:type="spellEnd"/>
+      <w:proofErr w:type="gramEnd"/>
+      <w:r>
+        <w:rPr>
+          <w:color w:val="0E233D"/>
+          <w:sz w:val="28"/>
+        </w:rPr>
+        <w:t>:</w:t>
+      </w:r>
+      <w:r>
+        <w:rPr>
+          <w:color w:val="0E233D"/>
+          <w:spacing w:val="-6"/>
+          <w:sz w:val="28"/>
+        </w:rPr>
+        <w:t xml:space="preserve"> </w:t>
+      </w:r>
+      <w:hyperlink r:id="rId9">
+        <w:r>
+          <w:rPr>
+            <w:rFonts w:ascii="Calibri"/>
+            <w:b/>
+            <w:color w:val="0000FF"/>
+            <w:sz w:val="28"/>
+            <w:u w:val="single" w:color="0000FF"/>
+          </w:rPr>
+          <w:t>http://portal.mohesr.gov.eg/ar-eg/Pages/default.aspx</w:t>
+        </w:r>
+        <w:r>
+          <w:rPr>
+            <w:color w:val="001F5F"/>
+            <w:sz w:val="28"/>
+          </w:rPr>
+          <w:t>/Accessed</w:t>
+        </w:r>
+      </w:hyperlink>
+      <w:r>
+        <w:rPr>
+          <w:color w:val="001F5F"/>
+          <w:spacing w:val="7"/>
+          <w:sz w:val="28"/>
+        </w:rPr>
+        <w:t xml:space="preserve"> </w:t>
+      </w:r>
+      <w:r>
+        <w:rPr>
+          <w:color w:val="001F5F"/>
+          <w:sz w:val="28"/>
+        </w:rPr>
+        <w:t>5/6/</w:t>
+      </w:r>
+      <w:r>
+        <w:rPr>
+          <w:color w:val="001F5F"/>
+          <w:spacing w:val="4"/>
+          <w:sz w:val="28"/>
+        </w:rPr>
+        <w:t xml:space="preserve"> </w:t>
+      </w:r>
+      <w:r>
+        <w:rPr>
+          <w:color w:val="001F5F"/>
+          <w:sz w:val="28"/>
+        </w:rPr>
+        <w:t>2018</w:t>
+      </w:r>
+      <w:r>
+        <w:rPr>
+          <w:color w:val="001F5F"/>
+          <w:spacing w:val="-67"/>
+          <w:sz w:val="28"/>
+        </w:rPr>
+        <w:t xml:space="preserve"> </w:t>
+      </w:r>
+      <w:proofErr w:type="spellStart"/>
+      <w:r>
+        <w:rPr>
+          <w:color w:val="0E233D"/>
+          <w:sz w:val="28"/>
+        </w:rPr>
+        <w:t>emis</w:t>
+      </w:r>
+      <w:proofErr w:type="spellEnd"/>
+      <w:r>
+        <w:rPr>
+          <w:color w:val="0E233D"/>
+          <w:sz w:val="28"/>
+        </w:rPr>
+        <w:t>:</w:t>
+      </w:r>
+      <w:r>
+        <w:rPr>
+          <w:color w:val="0E233D"/>
+          <w:spacing w:val="-19"/>
+          <w:sz w:val="28"/>
+        </w:rPr>
+        <w:t xml:space="preserve"> </w:t>
+      </w:r>
+      <w:hyperlink r:id="rId10">
+        <w:r>
+          <w:rPr>
+            <w:rFonts w:ascii="Calibri"/>
+            <w:b/>
+            <w:color w:val="0000FF"/>
+            <w:sz w:val="28"/>
+            <w:u w:val="single" w:color="0000FF"/>
+          </w:rPr>
+          <w:t>http://emis.gov.eg</w:t>
+        </w:r>
+        <w:r>
+          <w:rPr>
+            <w:color w:val="001F5F"/>
+            <w:sz w:val="28"/>
+          </w:rPr>
+          <w:t>/Accessed</w:t>
+        </w:r>
+        <w:r>
+          <w:rPr>
+            <w:color w:val="001F5F"/>
+            <w:spacing w:val="1"/>
+            <w:sz w:val="28"/>
+          </w:rPr>
+          <w:t xml:space="preserve"> </w:t>
+        </w:r>
+      </w:hyperlink>
+      <w:r>
+        <w:rPr>
+          <w:color w:val="001F5F"/>
+          <w:sz w:val="28"/>
+        </w:rPr>
+        <w:t>10/6/</w:t>
+      </w:r>
+      <w:r>
+        <w:rPr>
+          <w:color w:val="001F5F"/>
+          <w:spacing w:val="1"/>
+          <w:sz w:val="28"/>
+        </w:rPr>
+        <w:t xml:space="preserve"> </w:t>
+      </w:r>
+      <w:r>
+        <w:rPr>
+          <w:color w:val="001F5F"/>
+          <w:sz w:val="28"/>
+        </w:rPr>
+        <w:t>201</w:t>
+      </w:r>
+    </w:p>
+    <w:p>
+      <w:pPr>
+        <w:spacing w:before="165" w:line="360" w:lineRule="auto"/>
+        <w:ind w:left="232"/>
+        <w:rPr>
+          <w:color w:val="001F5F"/>
+          <w:sz w:val="28"/>
+        </w:rPr>
+      </w:pPr>
+    </w:p>
+    <w:p>
+      <w:pPr>
+        <w:spacing w:before="165" w:line="360" w:lineRule="auto"/>
+        <w:ind w:left="232"/>
+        <w:rPr>
+          <w:color w:val="001F5F"/>
+          <w:sz w:val="28"/>
+        </w:rPr>
+      </w:pPr>
+    </w:p>
+    <w:p>
+      <w:pPr>
         <w:pStyle w:val="ListParagraph"/>
         <w:numPr>
           <w:ilvl w:val="0"/>
@@ -7244,30 +7674,7 @@
           <w:szCs w:val="28"/>
           <w:u w:val="single"/>
         </w:rPr>
-        <w:lastRenderedPageBreak/>
-        <w:t xml:space="preserve">Definitions, </w:t>
-      </w:r>
-      <w:r>
-        <w:rPr>
-          <w:rFonts w:ascii="Arial" w:hAnsi="Arial"/>
-          <w:b/>
-          <w:bCs/>
-          <w:sz w:val="28"/>
-          <w:szCs w:val="28"/>
-          <w:u w:val="single"/>
-        </w:rPr>
-        <w:t>Acronyms,</w:t>
-      </w:r>
-      <w:r>
-        <w:rPr>
-          <w:rFonts w:ascii="Arial" w:hAnsi="Arial"/>
-          <w:b/>
-          <w:bCs/>
-          <w:sz w:val="28"/>
-          <w:szCs w:val="28"/>
-          <w:u w:val="single"/>
-        </w:rPr>
-        <w:t xml:space="preserve"> and abbreviations (Glossary)</w:t>
+        <w:t>Definitions, Acronyms, and abbreviations (Glossary)</w:t>
       </w:r>
     </w:p>
     <w:p>
@@ -7316,6 +7723,13 @@
                 <w:color w:val="000000"/>
               </w:rPr>
             </w:pPr>
+            <w:r>
+              <w:rPr>
+                <w:rFonts w:ascii="Arial MT"/>
+                <w:sz w:val="26"/>
+              </w:rPr>
+              <w:t>UML</w:t>
+            </w:r>
           </w:p>
         </w:tc>
         <w:tc>
@@ -7331,6 +7745,45 @@
               <w:spacing w:after="0" w:line="240" w:lineRule="auto"/>
               <w:ind w:left="0"/>
             </w:pPr>
+            <w:hyperlink r:id="rId11">
+              <w:r>
+                <w:rPr>
+                  <w:rFonts w:ascii="Arial MT"/>
+                  <w:sz w:val="26"/>
+                </w:rPr>
+                <w:t>Unified</w:t>
+              </w:r>
+              <w:r>
+                <w:rPr>
+                  <w:rFonts w:ascii="Arial MT"/>
+                  <w:spacing w:val="-2"/>
+                  <w:sz w:val="26"/>
+                </w:rPr>
+                <w:t xml:space="preserve"> </w:t>
+              </w:r>
+              <w:r>
+                <w:rPr>
+                  <w:rFonts w:ascii="Arial MT"/>
+                  <w:sz w:val="26"/>
+                </w:rPr>
+                <w:t>Modeling</w:t>
+              </w:r>
+              <w:r>
+                <w:rPr>
+                  <w:rFonts w:ascii="Arial MT"/>
+                  <w:spacing w:val="-3"/>
+                  <w:sz w:val="26"/>
+                </w:rPr>
+                <w:t xml:space="preserve"> </w:t>
+              </w:r>
+              <w:r>
+                <w:rPr>
+                  <w:rFonts w:ascii="Arial MT"/>
+                  <w:sz w:val="26"/>
+                </w:rPr>
+                <w:t>Language</w:t>
+              </w:r>
+            </w:hyperlink>
           </w:p>
         </w:tc>
       </w:tr>
@@ -7352,6 +7805,13 @@
                 <w:color w:val="000000"/>
               </w:rPr>
             </w:pPr>
+            <w:r>
+              <w:rPr>
+                <w:rFonts w:ascii="Arial MT"/>
+                <w:sz w:val="26"/>
+              </w:rPr>
+              <w:t>UAT</w:t>
+            </w:r>
           </w:p>
         </w:tc>
         <w:tc>
@@ -7367,6 +7827,43 @@
               <w:spacing w:after="0" w:line="240" w:lineRule="auto"/>
               <w:ind w:left="0"/>
             </w:pPr>
+            <w:r>
+              <w:rPr>
+                <w:rFonts w:ascii="Arial MT"/>
+                <w:sz w:val="26"/>
+              </w:rPr>
+              <w:t>User</w:t>
+            </w:r>
+            <w:r>
+              <w:rPr>
+                <w:rFonts w:ascii="Arial MT"/>
+                <w:spacing w:val="-2"/>
+                <w:sz w:val="26"/>
+              </w:rPr>
+              <w:t xml:space="preserve"> </w:t>
+            </w:r>
+            <w:r>
+              <w:rPr>
+                <w:rFonts w:ascii="Arial MT"/>
+                <w:sz w:val="26"/>
+              </w:rPr>
+              <w:t>Application</w:t>
+            </w:r>
+            <w:r>
+              <w:rPr>
+                <w:rFonts w:ascii="Arial MT"/>
+                <w:spacing w:val="-1"/>
+                <w:sz w:val="26"/>
+              </w:rPr>
+              <w:t xml:space="preserve"> </w:t>
+            </w:r>
+            <w:r>
+              <w:rPr>
+                <w:rFonts w:ascii="Arial MT"/>
+                <w:sz w:val="26"/>
+              </w:rPr>
+              <w:t>Test</w:t>
+            </w:r>
           </w:p>
         </w:tc>
       </w:tr>
@@ -7388,6 +7885,13 @@
                 <w:color w:val="000000"/>
               </w:rPr>
             </w:pPr>
+            <w:r>
+              <w:rPr>
+                <w:rFonts w:ascii="Arial MT"/>
+                <w:sz w:val="26"/>
+              </w:rPr>
+              <w:t xml:space="preserve">MCU </w:t>
+            </w:r>
           </w:p>
         </w:tc>
         <w:tc>
@@ -7403,6 +7907,13 @@
               <w:spacing w:after="0" w:line="240" w:lineRule="auto"/>
               <w:ind w:left="0"/>
             </w:pPr>
+            <w:r>
+              <w:rPr>
+                <w:color w:val="0E233D"/>
+                <w:sz w:val="28"/>
+              </w:rPr>
+              <w:t>Microcontroller</w:t>
+            </w:r>
           </w:p>
         </w:tc>
       </w:tr>
@@ -7424,6 +7935,13 @@
                 <w:color w:val="000000"/>
               </w:rPr>
             </w:pPr>
+            <w:r>
+              <w:rPr>
+                <w:rFonts w:ascii="Arial MT"/>
+                <w:sz w:val="26"/>
+              </w:rPr>
+              <w:t>IDE</w:t>
+            </w:r>
           </w:p>
         </w:tc>
         <w:tc>
@@ -7439,6 +7957,13 @@
               <w:spacing w:after="0" w:line="240" w:lineRule="auto"/>
               <w:ind w:left="0"/>
             </w:pPr>
+            <w:r>
+              <w:rPr>
+                <w:rFonts w:ascii="Arial MT"/>
+                <w:sz w:val="26"/>
+              </w:rPr>
+              <w:t xml:space="preserve">Integrated Development Environment </w:t>
+            </w:r>
           </w:p>
         </w:tc>
       </w:tr>
@@ -7697,275 +8222,45 @@
     </w:tbl>
     <w:p>
       <w:pPr>
-        <w:autoSpaceDE w:val="0"/>
-        <w:autoSpaceDN w:val="0"/>
-        <w:adjustRightInd w:val="0"/>
-        <w:spacing w:after="0" w:line="240" w:lineRule="auto"/>
+        <w:spacing w:before="165" w:line="360" w:lineRule="auto"/>
+        <w:rPr>
+          <w:sz w:val="28"/>
+        </w:rPr>
+        <w:sectPr>
+          <w:pgSz w:w="12240" w:h="15840"/>
+          <w:pgMar w:top="760" w:right="520" w:bottom="1000" w:left="620" w:header="0" w:footer="723" w:gutter="0"/>
+          <w:pgBorders w:offsetFrom="page">
+            <w:top w:val="double" w:sz="4" w:space="24" w:color="000000"/>
+            <w:left w:val="double" w:sz="4" w:space="24" w:color="000000"/>
+            <w:bottom w:val="double" w:sz="4" w:space="24" w:color="000000"/>
+            <w:right w:val="double" w:sz="4" w:space="24" w:color="000000"/>
+          </w:pgBorders>
+          <w:cols w:space="720"/>
+        </w:sectPr>
+      </w:pPr>
+    </w:p>
+    <w:p>
+      <w:pPr>
+        <w:tabs>
+          <w:tab w:val="left" w:pos="1104"/>
+        </w:tabs>
         <w:rPr>
           <w:rFonts w:ascii="Arial" w:hAnsi="Arial"/>
-          <w:b/>
-          <w:bCs/>
           <w:sz w:val="28"/>
           <w:szCs w:val="28"/>
-          <w:u w:val="single"/>
-        </w:rPr>
-      </w:pPr>
-    </w:p>
-    <w:p>
-      <w:pPr>
-        <w:spacing w:after="160" w:line="259" w:lineRule="auto"/>
-        <w:rPr>
-          <w:rFonts w:ascii="Arial" w:hAnsi="Arial"/>
-          <w:b/>
-          <w:bCs/>
-          <w:sz w:val="28"/>
-          <w:szCs w:val="28"/>
-          <w:u w:val="single"/>
-        </w:rPr>
-      </w:pPr>
-      <w:r>
-        <w:rPr>
-          <w:rFonts w:ascii="Arial" w:hAnsi="Arial"/>
-          <w:b/>
-          <w:bCs/>
-          <w:sz w:val="28"/>
-          <w:szCs w:val="28"/>
-          <w:u w:val="single"/>
-        </w:rPr>
-        <w:br w:type="page"/>
-      </w:r>
-    </w:p>
-    <w:p>
-      <w:pPr>
-        <w:autoSpaceDE w:val="0"/>
-        <w:autoSpaceDN w:val="0"/>
-        <w:adjustRightInd w:val="0"/>
-        <w:spacing w:after="0" w:line="240" w:lineRule="auto"/>
-        <w:jc w:val="center"/>
-        <w:rPr>
-          <w:b/>
-          <w:bCs/>
-          <w:color w:val="365F91"/>
-          <w:sz w:val="44"/>
-          <w:szCs w:val="44"/>
-        </w:rPr>
-      </w:pPr>
-    </w:p>
-    <w:p>
-      <w:pPr>
-        <w:autoSpaceDE w:val="0"/>
-        <w:autoSpaceDN w:val="0"/>
-        <w:adjustRightInd w:val="0"/>
-        <w:spacing w:after="0" w:line="240" w:lineRule="auto"/>
-        <w:jc w:val="center"/>
-        <w:rPr>
-          <w:b/>
-          <w:bCs/>
-          <w:color w:val="365F91"/>
-          <w:sz w:val="44"/>
-          <w:szCs w:val="44"/>
-        </w:rPr>
-      </w:pPr>
-    </w:p>
-    <w:p>
-      <w:pPr>
-        <w:autoSpaceDE w:val="0"/>
-        <w:autoSpaceDN w:val="0"/>
-        <w:adjustRightInd w:val="0"/>
-        <w:spacing w:after="0" w:line="240" w:lineRule="auto"/>
-        <w:jc w:val="center"/>
-        <w:rPr>
-          <w:b/>
-          <w:bCs/>
-          <w:color w:val="365F91"/>
-          <w:sz w:val="44"/>
-          <w:szCs w:val="44"/>
-        </w:rPr>
-      </w:pPr>
-    </w:p>
-    <w:p>
-      <w:pPr>
-        <w:autoSpaceDE w:val="0"/>
-        <w:autoSpaceDN w:val="0"/>
-        <w:adjustRightInd w:val="0"/>
-        <w:spacing w:after="0" w:line="240" w:lineRule="auto"/>
-        <w:jc w:val="center"/>
-        <w:rPr>
-          <w:b/>
-          <w:bCs/>
-          <w:color w:val="365F91"/>
-          <w:sz w:val="44"/>
-          <w:szCs w:val="44"/>
-        </w:rPr>
-      </w:pPr>
-    </w:p>
-    <w:p>
-      <w:pPr>
-        <w:autoSpaceDE w:val="0"/>
-        <w:autoSpaceDN w:val="0"/>
-        <w:adjustRightInd w:val="0"/>
-        <w:spacing w:after="0" w:line="240" w:lineRule="auto"/>
-        <w:jc w:val="center"/>
-        <w:rPr>
-          <w:b/>
-          <w:bCs/>
-          <w:color w:val="365F91"/>
-          <w:sz w:val="44"/>
-          <w:szCs w:val="44"/>
-        </w:rPr>
-      </w:pPr>
-    </w:p>
-    <w:p>
-      <w:pPr>
-        <w:autoSpaceDE w:val="0"/>
-        <w:autoSpaceDN w:val="0"/>
-        <w:adjustRightInd w:val="0"/>
-        <w:spacing w:after="0" w:line="240" w:lineRule="auto"/>
-        <w:jc w:val="center"/>
-        <w:rPr>
-          <w:b/>
-          <w:bCs/>
-          <w:color w:val="365F91"/>
-          <w:sz w:val="44"/>
-          <w:szCs w:val="44"/>
-        </w:rPr>
-      </w:pPr>
-    </w:p>
-    <w:p>
-      <w:pPr>
-        <w:autoSpaceDE w:val="0"/>
-        <w:autoSpaceDN w:val="0"/>
-        <w:adjustRightInd w:val="0"/>
-        <w:spacing w:after="0" w:line="240" w:lineRule="auto"/>
-        <w:jc w:val="center"/>
-        <w:rPr>
-          <w:b/>
-          <w:bCs/>
-          <w:color w:val="365F91"/>
-          <w:sz w:val="44"/>
-          <w:szCs w:val="44"/>
-        </w:rPr>
-      </w:pPr>
-    </w:p>
-    <w:p>
-      <w:pPr>
-        <w:autoSpaceDE w:val="0"/>
-        <w:autoSpaceDN w:val="0"/>
-        <w:adjustRightInd w:val="0"/>
-        <w:spacing w:after="0" w:line="240" w:lineRule="auto"/>
-        <w:jc w:val="center"/>
-        <w:rPr>
-          <w:b/>
-          <w:bCs/>
-          <w:color w:val="365F91"/>
-          <w:sz w:val="44"/>
-          <w:szCs w:val="44"/>
-        </w:rPr>
-      </w:pPr>
-    </w:p>
-    <w:p>
-      <w:pPr>
-        <w:autoSpaceDE w:val="0"/>
-        <w:autoSpaceDN w:val="0"/>
-        <w:adjustRightInd w:val="0"/>
-        <w:spacing w:after="0" w:line="240" w:lineRule="auto"/>
-        <w:jc w:val="center"/>
-        <w:rPr>
-          <w:b/>
-          <w:bCs/>
-          <w:color w:val="365F91"/>
-          <w:sz w:val="44"/>
-          <w:szCs w:val="44"/>
-        </w:rPr>
-      </w:pPr>
-    </w:p>
-    <w:p>
-      <w:pPr>
-        <w:autoSpaceDE w:val="0"/>
-        <w:autoSpaceDN w:val="0"/>
-        <w:adjustRightInd w:val="0"/>
-        <w:spacing w:after="0" w:line="240" w:lineRule="auto"/>
-        <w:jc w:val="center"/>
-        <w:rPr>
-          <w:b/>
-          <w:bCs/>
-          <w:color w:val="365F91"/>
-          <w:sz w:val="44"/>
-          <w:szCs w:val="44"/>
-        </w:rPr>
-      </w:pPr>
-    </w:p>
-    <w:p>
-      <w:pPr>
-        <w:autoSpaceDE w:val="0"/>
-        <w:autoSpaceDN w:val="0"/>
-        <w:adjustRightInd w:val="0"/>
-        <w:spacing w:after="0" w:line="240" w:lineRule="auto"/>
-        <w:jc w:val="center"/>
-        <w:rPr>
-          <w:b/>
-          <w:bCs/>
-          <w:color w:val="365F91"/>
-          <w:sz w:val="44"/>
-          <w:szCs w:val="44"/>
-        </w:rPr>
-      </w:pPr>
-      <w:r>
-        <w:rPr>
-          <w:b/>
-          <w:bCs/>
-          <w:color w:val="365F91"/>
-          <w:sz w:val="44"/>
-          <w:szCs w:val="44"/>
-        </w:rPr>
-        <w:t>Chapter 1: Introduction</w:t>
-      </w:r>
-    </w:p>
-    <w:p>
-      <w:pPr>
-        <w:spacing w:after="160" w:line="259" w:lineRule="auto"/>
-        <w:rPr>
-          <w:b/>
-          <w:bCs/>
-          <w:color w:val="365F91"/>
-          <w:sz w:val="44"/>
-          <w:szCs w:val="44"/>
-        </w:rPr>
-      </w:pPr>
-      <w:r>
-        <w:rPr>
-          <w:b/>
-          <w:bCs/>
-          <w:color w:val="365F91"/>
-          <w:sz w:val="44"/>
-          <w:szCs w:val="44"/>
-        </w:rPr>
-        <w:br w:type="page"/>
-      </w:r>
-    </w:p>
-    <w:p>
-      <w:pPr>
-        <w:autoSpaceDE w:val="0"/>
-        <w:autoSpaceDN w:val="0"/>
-        <w:adjustRightInd w:val="0"/>
-        <w:spacing w:after="0" w:line="240" w:lineRule="auto"/>
-        <w:jc w:val="center"/>
-        <w:rPr>
-          <w:rFonts w:ascii="Arial" w:hAnsi="Arial"/>
-          <w:b/>
-          <w:bCs/>
-          <w:sz w:val="28"/>
-          <w:szCs w:val="28"/>
-          <w:u w:val="single"/>
           <w:rtl/>
         </w:rPr>
       </w:pPr>
+      <w:bookmarkStart w:id="2" w:name="_bookmark13"/>
+      <w:bookmarkStart w:id="3" w:name="_bookmark14"/>
+      <w:bookmarkEnd w:id="2"/>
+      <w:bookmarkEnd w:id="3"/>
     </w:p>
     <w:sectPr>
-      <w:footerReference w:type="default" r:id="rId8"/>
-      <w:headerReference w:type="first" r:id="rId9"/>
+      <w:footerReference w:type="default" r:id="rId12"/>
+      <w:headerReference w:type="first" r:id="rId13"/>
       <w:pgSz w:w="12240" w:h="15840"/>
-      <w:pgMar w:top="851" w:right="851" w:bottom="851" w:left="851" w:header="720" w:footer="720" w:gutter="0"/>
+      <w:pgMar w:top="1440" w:right="1440" w:bottom="1440" w:left="1440" w:header="720" w:footer="720" w:gutter="0"/>
       <w:pgBorders w:display="firstPage" w:offsetFrom="page">
         <w:top w:val="threeDEngrave" w:sz="48" w:space="24" w:color="4472C4" w:themeColor="accent1"/>
         <w:left w:val="threeDEngrave" w:sz="48" w:space="24" w:color="4472C4" w:themeColor="accent1"/>
@@ -8115,49 +8410,6 @@
     <w:pPr>
       <w:pStyle w:val="Header"/>
     </w:pPr>
-    <w:r>
-      <w:rPr>
-        <w:rFonts w:asciiTheme="majorBidi" w:hAnsiTheme="majorBidi" w:cstheme="majorBidi"/>
-        <w:noProof/>
-        <w:sz w:val="28"/>
-        <w:szCs w:val="28"/>
-      </w:rPr>
-      <w:drawing>
-        <wp:inline distT="0" distB="0" distL="0" distR="0" wp14:anchorId="0228CCF2" wp14:editId="724B00F4">
-          <wp:extent cx="1409700" cy="1390650"/>
-          <wp:effectExtent l="0" t="0" r="0" b="0"/>
-          <wp:docPr id="27" name="Picture 27"/>
-          <wp:cNvGraphicFramePr>
-            <a:graphicFrameLocks xmlns:a="http://schemas.openxmlformats.org/drawingml/2006/main" noChangeAspect="1"/>
-          </wp:cNvGraphicFramePr>
-          <a:graphic xmlns:a="http://schemas.openxmlformats.org/drawingml/2006/main">
-            <a:graphicData uri="http://schemas.openxmlformats.org/drawingml/2006/picture">
-              <pic:pic xmlns:pic="http://schemas.openxmlformats.org/drawingml/2006/picture">
-                <pic:nvPicPr>
-                  <pic:cNvPr id="0" name=""/>
-                  <pic:cNvPicPr/>
-                </pic:nvPicPr>
-                <pic:blipFill>
-                  <a:blip r:embed="rId1"/>
-                  <a:stretch>
-                    <a:fillRect/>
-                  </a:stretch>
-                </pic:blipFill>
-                <pic:spPr>
-                  <a:xfrm>
-                    <a:off x="0" y="0"/>
-                    <a:ext cx="1409700" cy="1390650"/>
-                  </a:xfrm>
-                  <a:prstGeom prst="rect">
-                    <a:avLst/>
-                  </a:prstGeom>
-                </pic:spPr>
-              </pic:pic>
-            </a:graphicData>
-          </a:graphic>
-        </wp:inline>
-      </w:drawing>
-    </w:r>
   </w:p>
 </w:hdr>
 </file>
@@ -8373,6 +8625,130 @@
     </w:lvl>
   </w:abstractNum>
   <w:abstractNum w:abstractNumId="2" w15:restartNumberingAfterBreak="0">
+    <w:nsid w:val="293D55E2"/>
+    <w:multiLevelType w:val="multilevel"/>
+    <w:tmpl w:val="22268F6A"/>
+    <w:lvl w:ilvl="0">
+      <w:start w:val="1"/>
+      <w:numFmt w:val="decimal"/>
+      <w:lvlText w:val="%1"/>
+      <w:lvlJc w:val="left"/>
+      <w:pPr>
+        <w:ind w:left="690" w:hanging="459"/>
+      </w:pPr>
+      <w:rPr>
+        <w:rFonts w:hint="default"/>
+        <w:lang w:val="en-US" w:eastAsia="en-US" w:bidi="ar-SA"/>
+      </w:rPr>
+    </w:lvl>
+    <w:lvl w:ilvl="1">
+      <w:start w:val="1"/>
+      <w:numFmt w:val="decimal"/>
+      <w:lvlText w:val="%1.%2"/>
+      <w:lvlJc w:val="left"/>
+      <w:pPr>
+        <w:ind w:left="690" w:hanging="459"/>
+      </w:pPr>
+      <w:rPr>
+        <w:rFonts w:hint="default"/>
+        <w:b/>
+        <w:bCs/>
+        <w:spacing w:val="-1"/>
+        <w:w w:val="100"/>
+        <w:u w:val="thick" w:color="C00000"/>
+        <w:lang w:val="en-US" w:eastAsia="en-US" w:bidi="ar-SA"/>
+      </w:rPr>
+    </w:lvl>
+    <w:lvl w:ilvl="2">
+      <w:numFmt w:val="bullet"/>
+      <w:lvlText w:val=""/>
+      <w:lvlJc w:val="left"/>
+      <w:pPr>
+        <w:ind w:left="952" w:hanging="361"/>
+      </w:pPr>
+      <w:rPr>
+        <w:rFonts w:ascii="Symbol" w:eastAsia="Symbol" w:hAnsi="Symbol" w:cs="Symbol" w:hint="default"/>
+        <w:color w:val="0E233D"/>
+        <w:w w:val="100"/>
+        <w:sz w:val="28"/>
+        <w:szCs w:val="28"/>
+        <w:lang w:val="en-US" w:eastAsia="en-US" w:bidi="ar-SA"/>
+      </w:rPr>
+    </w:lvl>
+    <w:lvl w:ilvl="3">
+      <w:numFmt w:val="bullet"/>
+      <w:lvlText w:val="•"/>
+      <w:lvlJc w:val="left"/>
+      <w:pPr>
+        <w:ind w:left="3213" w:hanging="361"/>
+      </w:pPr>
+      <w:rPr>
+        <w:rFonts w:hint="default"/>
+        <w:lang w:val="en-US" w:eastAsia="en-US" w:bidi="ar-SA"/>
+      </w:rPr>
+    </w:lvl>
+    <w:lvl w:ilvl="4">
+      <w:numFmt w:val="bullet"/>
+      <w:lvlText w:val="•"/>
+      <w:lvlJc w:val="left"/>
+      <w:pPr>
+        <w:ind w:left="4340" w:hanging="361"/>
+      </w:pPr>
+      <w:rPr>
+        <w:rFonts w:hint="default"/>
+        <w:lang w:val="en-US" w:eastAsia="en-US" w:bidi="ar-SA"/>
+      </w:rPr>
+    </w:lvl>
+    <w:lvl w:ilvl="5">
+      <w:numFmt w:val="bullet"/>
+      <w:lvlText w:val="•"/>
+      <w:lvlJc w:val="left"/>
+      <w:pPr>
+        <w:ind w:left="5466" w:hanging="361"/>
+      </w:pPr>
+      <w:rPr>
+        <w:rFonts w:hint="default"/>
+        <w:lang w:val="en-US" w:eastAsia="en-US" w:bidi="ar-SA"/>
+      </w:rPr>
+    </w:lvl>
+    <w:lvl w:ilvl="6">
+      <w:numFmt w:val="bullet"/>
+      <w:lvlText w:val="•"/>
+      <w:lvlJc w:val="left"/>
+      <w:pPr>
+        <w:ind w:left="6593" w:hanging="361"/>
+      </w:pPr>
+      <w:rPr>
+        <w:rFonts w:hint="default"/>
+        <w:lang w:val="en-US" w:eastAsia="en-US" w:bidi="ar-SA"/>
+      </w:rPr>
+    </w:lvl>
+    <w:lvl w:ilvl="7">
+      <w:numFmt w:val="bullet"/>
+      <w:lvlText w:val="•"/>
+      <w:lvlJc w:val="left"/>
+      <w:pPr>
+        <w:ind w:left="7720" w:hanging="361"/>
+      </w:pPr>
+      <w:rPr>
+        <w:rFonts w:hint="default"/>
+        <w:lang w:val="en-US" w:eastAsia="en-US" w:bidi="ar-SA"/>
+      </w:rPr>
+    </w:lvl>
+    <w:lvl w:ilvl="8">
+      <w:numFmt w:val="bullet"/>
+      <w:lvlText w:val="•"/>
+      <w:lvlJc w:val="left"/>
+      <w:pPr>
+        <w:ind w:left="8846" w:hanging="361"/>
+      </w:pPr>
+      <w:rPr>
+        <w:rFonts w:hint="default"/>
+        <w:lang w:val="en-US" w:eastAsia="en-US" w:bidi="ar-SA"/>
+      </w:rPr>
+    </w:lvl>
+  </w:abstractNum>
+  <w:abstractNum w:abstractNumId="3" w15:restartNumberingAfterBreak="0">
     <w:nsid w:val="666C06B4"/>
     <w:multiLevelType w:val="hybridMultilevel"/>
     <w:tmpl w:val="5F081C64"/>
@@ -8470,7 +8846,7 @@
       </w:pPr>
     </w:lvl>
   </w:abstractNum>
-  <w:abstractNum w:abstractNumId="3" w15:restartNumberingAfterBreak="0">
+  <w:abstractNum w:abstractNumId="4" w15:restartNumberingAfterBreak="0">
     <w:nsid w:val="6D5357EB"/>
     <w:multiLevelType w:val="hybridMultilevel"/>
     <w:tmpl w:val="F22632FA"/>
@@ -8584,7 +8960,7 @@
     </w:lvl>
   </w:abstractNum>
   <w:num w:numId="1">
-    <w:abstractNumId w:val="3"/>
+    <w:abstractNumId w:val="4"/>
   </w:num>
   <w:num w:numId="2">
     <w:abstractNumId w:val="0"/>
@@ -8593,6 +8969,9 @@
     <w:abstractNumId w:val="1"/>
   </w:num>
   <w:num w:numId="4">
+    <w:abstractNumId w:val="3"/>
+  </w:num>
+  <w:num w:numId="5">
     <w:abstractNumId w:val="2"/>
   </w:num>
 </w:numbering>
@@ -8682,7 +9061,7 @@
     <w:lsdException w:name="Closing" w:semiHidden="1" w:unhideWhenUsed="1"/>
     <w:lsdException w:name="Signature" w:semiHidden="1" w:unhideWhenUsed="1"/>
     <w:lsdException w:name="Default Paragraph Font" w:semiHidden="1" w:uiPriority="1" w:unhideWhenUsed="1"/>
-    <w:lsdException w:name="Body Text" w:semiHidden="1" w:unhideWhenUsed="1"/>
+    <w:lsdException w:name="Body Text" w:semiHidden="1" w:uiPriority="1" w:unhideWhenUsed="1" w:qFormat="1"/>
     <w:lsdException w:name="Body Text Indent" w:semiHidden="1" w:unhideWhenUsed="1"/>
     <w:lsdException w:name="List Continue" w:semiHidden="1" w:unhideWhenUsed="1"/>
     <w:lsdException w:name="List Continue 2" w:semiHidden="1" w:unhideWhenUsed="1"/>
@@ -8795,7 +9174,7 @@
     <w:lsdException w:name="Medium Shading 2 Accent 1" w:uiPriority="64"/>
     <w:lsdException w:name="Medium List 1 Accent 1" w:uiPriority="65"/>
     <w:lsdException w:name="Revision" w:semiHidden="1"/>
-    <w:lsdException w:name="List Paragraph" w:uiPriority="34" w:qFormat="1"/>
+    <w:lsdException w:name="List Paragraph" w:uiPriority="1" w:qFormat="1"/>
     <w:lsdException w:name="Quote" w:uiPriority="29" w:qFormat="1"/>
     <w:lsdException w:name="Intense Quote" w:uiPriority="30" w:qFormat="1"/>
     <w:lsdException w:name="Medium List 2 Accent 1" w:uiPriority="66"/>
@@ -9006,6 +9385,31 @@
       <w:szCs w:val="22"/>
     </w:rPr>
   </w:style>
+  <w:style w:type="paragraph" w:styleId="Heading2">
+    <w:name w:val="heading 2"/>
+    <w:basedOn w:val="Normal"/>
+    <w:link w:val="Heading2Char"/>
+    <w:uiPriority w:val="9"/>
+    <w:unhideWhenUsed/>
+    <w:qFormat/>
+    <w:rsid w:val="00167A86"/>
+    <w:pPr>
+      <w:widowControl w:val="0"/>
+      <w:autoSpaceDE w:val="0"/>
+      <w:autoSpaceDN w:val="0"/>
+      <w:spacing w:before="90" w:after="0" w:line="240" w:lineRule="auto"/>
+      <w:ind w:left="863" w:hanging="632"/>
+      <w:outlineLvl w:val="1"/>
+    </w:pPr>
+    <w:rPr>
+      <w:rFonts w:ascii="Times New Roman" w:eastAsia="Times New Roman" w:hAnsi="Times New Roman" w:cs="Times New Roman"/>
+      <w:b/>
+      <w:bCs/>
+      <w:sz w:val="28"/>
+      <w:szCs w:val="28"/>
+      <w:u w:val="single" w:color="000000"/>
+    </w:rPr>
+  </w:style>
   <w:style w:type="character" w:default="1" w:styleId="DefaultParagraphFont">
     <w:name w:val="Default Paragraph Font"/>
     <w:uiPriority w:val="1"/>
@@ -9036,7 +9440,7 @@
   <w:style w:type="paragraph" w:styleId="ListParagraph">
     <w:name w:val="List Paragraph"/>
     <w:basedOn w:val="Normal"/>
-    <w:uiPriority w:val="34"/>
+    <w:uiPriority w:val="1"/>
     <w:qFormat/>
     <w:rsid w:val="00D7144F"/>
     <w:pPr>
@@ -9140,6 +9544,52 @@
     <w:rPr>
       <w:rFonts w:cs="Times New Roman"/>
       <w:color w:val="000000"/>
+    </w:rPr>
+  </w:style>
+  <w:style w:type="character" w:customStyle="1" w:styleId="Heading2Char">
+    <w:name w:val="Heading 2 Char"/>
+    <w:basedOn w:val="DefaultParagraphFont"/>
+    <w:link w:val="Heading2"/>
+    <w:uiPriority w:val="9"/>
+    <w:rsid w:val="00167A86"/>
+    <w:rPr>
+      <w:rFonts w:eastAsia="Times New Roman" w:cs="Times New Roman"/>
+      <w:b/>
+      <w:bCs/>
+      <w:sz w:val="28"/>
+      <w:szCs w:val="28"/>
+      <w:u w:val="single" w:color="000000"/>
+    </w:rPr>
+  </w:style>
+  <w:style w:type="paragraph" w:styleId="BodyText">
+    <w:name w:val="Body Text"/>
+    <w:basedOn w:val="Normal"/>
+    <w:link w:val="BodyTextChar"/>
+    <w:uiPriority w:val="1"/>
+    <w:qFormat/>
+    <w:rsid w:val="00167A86"/>
+    <w:pPr>
+      <w:widowControl w:val="0"/>
+      <w:autoSpaceDE w:val="0"/>
+      <w:autoSpaceDN w:val="0"/>
+      <w:spacing w:after="0" w:line="240" w:lineRule="auto"/>
+    </w:pPr>
+    <w:rPr>
+      <w:rFonts w:ascii="Times New Roman" w:eastAsia="Times New Roman" w:hAnsi="Times New Roman" w:cs="Times New Roman"/>
+      <w:sz w:val="28"/>
+      <w:szCs w:val="28"/>
+    </w:rPr>
+  </w:style>
+  <w:style w:type="character" w:customStyle="1" w:styleId="BodyTextChar">
+    <w:name w:val="Body Text Char"/>
+    <w:basedOn w:val="DefaultParagraphFont"/>
+    <w:link w:val="BodyText"/>
+    <w:uiPriority w:val="1"/>
+    <w:rsid w:val="00167A86"/>
+    <w:rPr>
+      <w:rFonts w:eastAsia="Times New Roman" w:cs="Times New Roman"/>
+      <w:sz w:val="28"/>
+      <w:szCs w:val="28"/>
     </w:rPr>
   </w:style>
 </w:styles>

</xml_diff>

<commit_message>
InvokeRequired method added writing to page 10 in the report
</commit_message>
<xml_diff>
--- a/Theoretical/Report.docx
+++ b/Theoretical/Report.docx
@@ -757,6 +757,42 @@
     <w:p>
       <w:pPr>
         <w:pStyle w:val="ListParagraph"/>
+        <w:tabs>
+          <w:tab w:val="center" w:pos="4680"/>
+          <w:tab w:val="left" w:pos="7015"/>
+        </w:tabs>
+        <w:spacing w:after="0"/>
+        <w:rPr>
+          <w:rFonts w:ascii="Arial" w:hAnsi="Arial"/>
+          <w:b/>
+          <w:bCs/>
+          <w:sz w:val="28"/>
+          <w:szCs w:val="28"/>
+          <w:u w:val="single"/>
+        </w:rPr>
+      </w:pPr>
+    </w:p>
+    <w:p>
+      <w:pPr>
+        <w:pStyle w:val="ListParagraph"/>
+        <w:tabs>
+          <w:tab w:val="center" w:pos="4680"/>
+          <w:tab w:val="left" w:pos="7015"/>
+        </w:tabs>
+        <w:spacing w:after="0"/>
+        <w:rPr>
+          <w:rFonts w:ascii="Arial" w:hAnsi="Arial"/>
+          <w:b/>
+          <w:bCs/>
+          <w:sz w:val="28"/>
+          <w:szCs w:val="28"/>
+          <w:u w:val="single"/>
+        </w:rPr>
+      </w:pPr>
+    </w:p>
+    <w:p>
+      <w:pPr>
+        <w:pStyle w:val="ListParagraph"/>
         <w:numPr>
           <w:ilvl w:val="0"/>
           <w:numId w:val="1"/>
@@ -824,131 +860,20 @@
         </w:tabs>
         <w:spacing w:after="0"/>
         <w:ind w:left="720"/>
-        <w:rPr>
-          <w:rFonts w:ascii="Arial" w:hAnsi="Arial"/>
-          <w:sz w:val="24"/>
-          <w:szCs w:val="24"/>
-        </w:rPr>
-      </w:pPr>
-      <w:r>
-        <w:rPr>
-          <w:rFonts w:ascii="Arial" w:hAnsi="Arial"/>
-          <w:sz w:val="24"/>
-          <w:szCs w:val="24"/>
-        </w:rPr>
-        <w:t>In recent decades, smart devices</w:t>
-      </w:r>
-      <w:r>
-        <w:rPr>
-          <w:rFonts w:ascii="Arial" w:hAnsi="Arial"/>
-          <w:sz w:val="24"/>
-          <w:szCs w:val="24"/>
-        </w:rPr>
-        <w:t xml:space="preserve"> have played the most </w:t>
-      </w:r>
-      <w:r>
-        <w:rPr>
-          <w:rFonts w:ascii="Arial" w:hAnsi="Arial"/>
-          <w:sz w:val="24"/>
-          <w:szCs w:val="24"/>
-        </w:rPr>
-        <w:t xml:space="preserve">significant </w:t>
-      </w:r>
-      <w:r>
-        <w:rPr>
-          <w:rFonts w:ascii="Arial" w:hAnsi="Arial"/>
-          <w:sz w:val="24"/>
-          <w:szCs w:val="24"/>
-        </w:rPr>
-        <w:t>role in human’s life</w:t>
-      </w:r>
-      <w:r>
-        <w:rPr>
-          <w:rFonts w:ascii="Arial" w:hAnsi="Arial"/>
-          <w:sz w:val="24"/>
-          <w:szCs w:val="24"/>
-        </w:rPr>
-        <w:t xml:space="preserve">, and </w:t>
-      </w:r>
-      <w:r>
-        <w:rPr>
-          <w:rFonts w:ascii="Arial" w:hAnsi="Arial"/>
-          <w:sz w:val="24"/>
-          <w:szCs w:val="24"/>
-        </w:rPr>
-        <w:t>power consumption</w:t>
-      </w:r>
-      <w:r>
-        <w:rPr>
-          <w:rFonts w:ascii="Arial" w:hAnsi="Arial"/>
-          <w:sz w:val="24"/>
-          <w:szCs w:val="24"/>
-        </w:rPr>
-        <w:t xml:space="preserve"> ha</w:t>
-      </w:r>
-      <w:r>
-        <w:rPr>
-          <w:rFonts w:ascii="Arial" w:hAnsi="Arial"/>
-          <w:sz w:val="24"/>
-          <w:szCs w:val="24"/>
-        </w:rPr>
-        <w:t>s</w:t>
-      </w:r>
-      <w:r>
-        <w:rPr>
-          <w:rFonts w:ascii="Arial" w:hAnsi="Arial"/>
-          <w:sz w:val="24"/>
-          <w:szCs w:val="24"/>
-        </w:rPr>
-        <w:t xml:space="preserve"> been one of the most </w:t>
-      </w:r>
-      <w:r>
-        <w:rPr>
-          <w:rFonts w:ascii="Arial" w:hAnsi="Arial"/>
-          <w:sz w:val="24"/>
-          <w:szCs w:val="24"/>
-        </w:rPr>
-        <w:t>trending</w:t>
-      </w:r>
-      <w:r>
-        <w:rPr>
-          <w:rFonts w:ascii="Arial" w:hAnsi="Arial"/>
-          <w:sz w:val="24"/>
-          <w:szCs w:val="24"/>
-        </w:rPr>
-        <w:t xml:space="preserve"> issues. As a result, batteries and their </w:t>
-      </w:r>
-      <w:r>
-        <w:rPr>
-          <w:rFonts w:ascii="Arial" w:hAnsi="Arial"/>
-          <w:sz w:val="24"/>
-          <w:szCs w:val="24"/>
-        </w:rPr>
-        <w:t>l</w:t>
-      </w:r>
-      <w:r>
-        <w:rPr>
-          <w:rFonts w:ascii="Arial" w:hAnsi="Arial"/>
-          <w:sz w:val="24"/>
-          <w:szCs w:val="24"/>
-        </w:rPr>
-        <w:t>ifespan</w:t>
-      </w:r>
-      <w:r>
-        <w:rPr>
-          <w:rFonts w:ascii="Arial" w:hAnsi="Arial"/>
-          <w:sz w:val="24"/>
-          <w:szCs w:val="24"/>
-        </w:rPr>
-        <w:t xml:space="preserve"> </w:t>
-      </w:r>
-      <w:r>
-        <w:rPr>
-          <w:rFonts w:ascii="Arial" w:hAnsi="Arial"/>
-          <w:sz w:val="24"/>
-          <w:szCs w:val="24"/>
-        </w:rPr>
-        <w:t>have been one of the most sophisticated topics.</w:t>
+        <w:jc w:val="both"/>
+        <w:rPr>
+          <w:rFonts w:ascii="Arial" w:hAnsi="Arial"/>
+          <w:sz w:val="24"/>
+          <w:szCs w:val="24"/>
+        </w:rPr>
+      </w:pPr>
+      <w:r>
+        <w:rPr>
+          <w:rFonts w:ascii="Arial" w:hAnsi="Arial"/>
+          <w:sz w:val="24"/>
+          <w:szCs w:val="24"/>
+        </w:rPr>
+        <w:t>In recent decades, smart devices have played the most significant role in human life, and power consumption has been one of the most trending issues. As a result, batteries and their lifespan have been one of the most sophisticated topics.</w:t>
       </w:r>
     </w:p>
     <w:p>
@@ -966,64 +891,110 @@
           <w:szCs w:val="24"/>
         </w:rPr>
       </w:pPr>
-      <w:r>
-        <w:rPr>
-          <w:rFonts w:ascii="Arial" w:hAnsi="Arial"/>
-          <w:sz w:val="24"/>
-          <w:szCs w:val="24"/>
-        </w:rPr>
-        <w:t xml:space="preserve">We propose to design a device that </w:t>
-      </w:r>
-      <w:r>
-        <w:rPr>
-          <w:rFonts w:ascii="Arial" w:hAnsi="Arial"/>
-          <w:sz w:val="24"/>
-          <w:szCs w:val="24"/>
-        </w:rPr>
-        <w:t>automate</w:t>
-      </w:r>
-      <w:r>
-        <w:rPr>
-          <w:rFonts w:ascii="Arial" w:hAnsi="Arial"/>
-          <w:sz w:val="24"/>
-          <w:szCs w:val="24"/>
-        </w:rPr>
-        <w:t xml:space="preserve"> charging process </w:t>
-      </w:r>
-      <w:r>
-        <w:rPr>
-          <w:rFonts w:ascii="Arial" w:hAnsi="Arial"/>
-          <w:sz w:val="24"/>
-          <w:szCs w:val="24"/>
-        </w:rPr>
-        <w:t>by</w:t>
-      </w:r>
-      <w:r>
-        <w:rPr>
-          <w:rFonts w:ascii="Arial" w:hAnsi="Arial"/>
-          <w:sz w:val="24"/>
-          <w:szCs w:val="24"/>
-        </w:rPr>
-        <w:t xml:space="preserve"> </w:t>
-      </w:r>
-      <w:r>
-        <w:rPr>
-          <w:rFonts w:ascii="Arial" w:hAnsi="Arial"/>
-          <w:sz w:val="24"/>
-          <w:szCs w:val="24"/>
-        </w:rPr>
-        <w:t>protecting the human from headache of monitoring percentage of charging periodically.</w:t>
-      </w:r>
-    </w:p>
-    <w:p>
-      <w:pPr>
-        <w:spacing w:after="160" w:line="259" w:lineRule="auto"/>
-        <w:rPr>
-          <w:rFonts w:ascii="Arial" w:hAnsi="Arial"/>
-          <w:sz w:val="24"/>
-          <w:szCs w:val="24"/>
-        </w:rPr>
-      </w:pPr>
+    </w:p>
+    <w:p>
+      <w:pPr>
+        <w:tabs>
+          <w:tab w:val="center" w:pos="4680"/>
+          <w:tab w:val="left" w:pos="7015"/>
+        </w:tabs>
+        <w:spacing w:after="0"/>
+        <w:ind w:left="720"/>
+        <w:jc w:val="both"/>
+        <w:rPr>
+          <w:rFonts w:ascii="Arial" w:hAnsi="Arial"/>
+          <w:sz w:val="24"/>
+          <w:szCs w:val="24"/>
+        </w:rPr>
+      </w:pPr>
+      <w:r>
+        <w:rPr>
+          <w:rFonts w:ascii="Arial" w:hAnsi="Arial"/>
+          <w:sz w:val="24"/>
+          <w:szCs w:val="24"/>
+        </w:rPr>
+        <w:t>All people nowadays want to use smart devices for the longest time possible without recharge their batteries, that's because smart devices became one of the most important tools for all people regardless of their work positions or their business.</w:t>
+      </w:r>
+    </w:p>
+    <w:p>
+      <w:pPr>
+        <w:tabs>
+          <w:tab w:val="center" w:pos="4680"/>
+          <w:tab w:val="left" w:pos="7015"/>
+        </w:tabs>
+        <w:spacing w:after="0"/>
+        <w:ind w:left="720"/>
+        <w:jc w:val="both"/>
+        <w:rPr>
+          <w:rFonts w:ascii="Arial" w:hAnsi="Arial"/>
+          <w:sz w:val="24"/>
+          <w:szCs w:val="24"/>
+        </w:rPr>
+      </w:pPr>
+    </w:p>
+    <w:p>
+      <w:pPr>
+        <w:tabs>
+          <w:tab w:val="center" w:pos="4680"/>
+          <w:tab w:val="left" w:pos="7015"/>
+        </w:tabs>
+        <w:spacing w:after="0"/>
+        <w:ind w:left="720"/>
+        <w:jc w:val="both"/>
+        <w:rPr>
+          <w:rFonts w:ascii="Arial" w:hAnsi="Arial"/>
+          <w:sz w:val="24"/>
+          <w:szCs w:val="24"/>
+        </w:rPr>
+      </w:pPr>
+      <w:r>
+        <w:rPr>
+          <w:rFonts w:ascii="Arial" w:hAnsi="Arial"/>
+          <w:sz w:val="24"/>
+          <w:szCs w:val="24"/>
+        </w:rPr>
+        <w:t>One of the solutions for dealing with this problem is trying to maintain battery lifespan as much as possible, so in this report, we introduce a smart solution to charge the battery with the standards that the major global companies advise, we support this hypothesis with many articles that specialist companies have been published.</w:t>
+      </w:r>
+    </w:p>
+    <w:p>
+      <w:pPr>
+        <w:tabs>
+          <w:tab w:val="center" w:pos="4680"/>
+          <w:tab w:val="left" w:pos="7015"/>
+        </w:tabs>
+        <w:spacing w:after="0"/>
+        <w:ind w:left="720"/>
+        <w:jc w:val="both"/>
+        <w:rPr>
+          <w:rFonts w:ascii="Arial" w:hAnsi="Arial"/>
+          <w:sz w:val="24"/>
+          <w:szCs w:val="24"/>
+        </w:rPr>
+      </w:pPr>
+    </w:p>
+    <w:p>
+      <w:pPr>
+        <w:tabs>
+          <w:tab w:val="center" w:pos="4680"/>
+          <w:tab w:val="left" w:pos="7015"/>
+        </w:tabs>
+        <w:spacing w:after="0"/>
+        <w:ind w:left="720"/>
+        <w:jc w:val="both"/>
+        <w:rPr>
+          <w:rFonts w:ascii="Arial" w:hAnsi="Arial"/>
+          <w:sz w:val="24"/>
+          <w:szCs w:val="24"/>
+        </w:rPr>
+      </w:pPr>
+      <w:r>
+        <w:rPr>
+          <w:rFonts w:ascii="Arial" w:hAnsi="Arial"/>
+          <w:sz w:val="24"/>
+          <w:szCs w:val="24"/>
+        </w:rPr>
+        <w:t>This report discusses the design, implementation, and testing of a device that automates the charging process by protecting the human from the headache of monitoring the percentage of charging periodically.</w:t>
+      </w:r>
       <w:r>
         <w:rPr>
           <w:rFonts w:ascii="Arial" w:hAnsi="Arial"/>
@@ -1032,6 +1003,42 @@
         </w:rPr>
         <w:br w:type="page"/>
       </w:r>
+    </w:p>
+    <w:p>
+      <w:pPr>
+        <w:pStyle w:val="ListParagraph"/>
+        <w:tabs>
+          <w:tab w:val="center" w:pos="4680"/>
+          <w:tab w:val="left" w:pos="7015"/>
+        </w:tabs>
+        <w:spacing w:after="0"/>
+        <w:rPr>
+          <w:rFonts w:ascii="Arial" w:hAnsi="Arial"/>
+          <w:b/>
+          <w:bCs/>
+          <w:sz w:val="28"/>
+          <w:szCs w:val="28"/>
+          <w:u w:val="single"/>
+        </w:rPr>
+      </w:pPr>
+    </w:p>
+    <w:p>
+      <w:pPr>
+        <w:pStyle w:val="ListParagraph"/>
+        <w:tabs>
+          <w:tab w:val="center" w:pos="4680"/>
+          <w:tab w:val="left" w:pos="7015"/>
+        </w:tabs>
+        <w:spacing w:after="0"/>
+        <w:rPr>
+          <w:rFonts w:ascii="Arial" w:hAnsi="Arial"/>
+          <w:b/>
+          <w:bCs/>
+          <w:sz w:val="28"/>
+          <w:szCs w:val="28"/>
+          <w:u w:val="single"/>
+        </w:rPr>
+      </w:pPr>
     </w:p>
     <w:p>
       <w:pPr>
@@ -1540,6 +1547,26 @@
           <w:rFonts w:ascii="Arial" w:hAnsi="Arial"/>
           <w:sz w:val="24"/>
           <w:szCs w:val="24"/>
+        </w:rPr>
+      </w:pPr>
+    </w:p>
+    <w:p>
+      <w:pPr>
+        <w:spacing w:after="0" w:line="360" w:lineRule="auto"/>
+        <w:rPr>
+          <w:rFonts w:ascii="Arial" w:hAnsi="Arial"/>
+          <w:sz w:val="24"/>
+          <w:szCs w:val="24"/>
+        </w:rPr>
+      </w:pPr>
+    </w:p>
+    <w:p>
+      <w:pPr>
+        <w:spacing w:after="0" w:line="360" w:lineRule="auto"/>
+        <w:rPr>
+          <w:rFonts w:ascii="Arial" w:hAnsi="Arial"/>
+          <w:sz w:val="24"/>
+          <w:szCs w:val="24"/>
           <w:rtl/>
         </w:rPr>
       </w:pPr>
@@ -1640,14 +1667,6 @@
           <w:szCs w:val="24"/>
         </w:rPr>
       </w:pPr>
-      <w:r>
-        <w:rPr>
-          <w:rFonts w:ascii="Arial" w:hAnsi="Arial"/>
-          <w:sz w:val="24"/>
-          <w:szCs w:val="24"/>
-        </w:rPr>
-        <w:t xml:space="preserve">On the behalf of the Institute of Statistical Studies and Research, Cairo University, and on our own behalf, we would like to express our sincere gratitude to all those respectable Professors in capacity of Dr. Ahmed Hamza who guided us through the preparation of this project and for his continuous support, for his patience and motivation. </w:t>
-      </w:r>
     </w:p>
     <w:p>
       <w:pPr>
@@ -1669,8 +1688,77 @@
           <w:sz w:val="24"/>
           <w:szCs w:val="24"/>
         </w:rPr>
+        <w:t xml:space="preserve">On the behalf of the </w:t>
+      </w:r>
+      <w:r>
+        <w:rPr>
+          <w:rFonts w:ascii="Arial" w:hAnsi="Arial"/>
+          <w:sz w:val="24"/>
+          <w:szCs w:val="24"/>
+        </w:rPr>
+        <w:t>Faculty</w:t>
+      </w:r>
+      <w:r>
+        <w:rPr>
+          <w:rFonts w:ascii="Arial" w:hAnsi="Arial"/>
+          <w:sz w:val="24"/>
+          <w:szCs w:val="24"/>
+        </w:rPr>
+        <w:t xml:space="preserve"> of Statistical Studies and Research, Cairo University, and on our own behalf, we would like to express our sincere gratitude to all those respectable Professors in capacity of Dr. Ahmed Hamza who guided us through the preparation of this project and for his continuous support, for his patience and motivation. </w:t>
+      </w:r>
+    </w:p>
+    <w:p>
+      <w:pPr>
+        <w:tabs>
+          <w:tab w:val="center" w:pos="4680"/>
+          <w:tab w:val="left" w:pos="7015"/>
+        </w:tabs>
+        <w:spacing w:after="0"/>
+        <w:ind w:left="720"/>
+        <w:rPr>
+          <w:rFonts w:ascii="Arial" w:hAnsi="Arial"/>
+          <w:sz w:val="24"/>
+          <w:szCs w:val="24"/>
+        </w:rPr>
+      </w:pPr>
+    </w:p>
+    <w:p>
+      <w:pPr>
+        <w:tabs>
+          <w:tab w:val="center" w:pos="4680"/>
+          <w:tab w:val="left" w:pos="7015"/>
+        </w:tabs>
+        <w:spacing w:after="0"/>
+        <w:ind w:left="720"/>
+        <w:rPr>
+          <w:rFonts w:ascii="Arial" w:hAnsi="Arial"/>
+          <w:sz w:val="24"/>
+          <w:szCs w:val="24"/>
+        </w:rPr>
+      </w:pPr>
+      <w:r>
+        <w:rPr>
+          <w:rFonts w:ascii="Arial" w:hAnsi="Arial"/>
+          <w:sz w:val="24"/>
+          <w:szCs w:val="24"/>
+        </w:rPr>
         <w:t xml:space="preserve">Our warm greetings for the computer science department management from the professors, doctors, teaching assistants and employees. </w:t>
       </w:r>
+    </w:p>
+    <w:p>
+      <w:pPr>
+        <w:tabs>
+          <w:tab w:val="center" w:pos="4680"/>
+          <w:tab w:val="left" w:pos="7015"/>
+        </w:tabs>
+        <w:spacing w:after="0"/>
+        <w:ind w:left="720"/>
+        <w:rPr>
+          <w:rFonts w:ascii="Arial" w:hAnsi="Arial"/>
+          <w:sz w:val="24"/>
+          <w:szCs w:val="24"/>
+        </w:rPr>
+      </w:pPr>
     </w:p>
     <w:p>
       <w:pPr>
@@ -7213,10 +7301,6 @@
               <w:adjustRightInd w:val="0"/>
               <w:spacing w:after="0" w:line="240" w:lineRule="auto"/>
               <w:ind w:left="0"/>
-              <w:rPr>
-                <w:rFonts w:ascii="Calibri" w:hAnsi="Calibri" w:cs="Calibri"/>
-                <w:color w:val="000000"/>
-              </w:rPr>
             </w:pPr>
             <w:r>
               <w:t>UML</w:t>
@@ -7255,10 +7339,6 @@
               <w:adjustRightInd w:val="0"/>
               <w:spacing w:after="0" w:line="240" w:lineRule="auto"/>
               <w:ind w:left="0"/>
-              <w:rPr>
-                <w:rFonts w:ascii="Calibri" w:hAnsi="Calibri" w:cs="Calibri"/>
-                <w:color w:val="000000"/>
-              </w:rPr>
             </w:pPr>
             <w:r>
               <w:t>UAT</w:t>
@@ -7297,10 +7377,6 @@
               <w:adjustRightInd w:val="0"/>
               <w:spacing w:after="0" w:line="240" w:lineRule="auto"/>
               <w:ind w:left="0"/>
-              <w:rPr>
-                <w:rFonts w:ascii="Calibri" w:hAnsi="Calibri" w:cs="Calibri"/>
-                <w:color w:val="000000"/>
-              </w:rPr>
             </w:pPr>
             <w:r>
               <w:t xml:space="preserve">MCU </w:t>
@@ -7339,10 +7415,6 @@
               <w:adjustRightInd w:val="0"/>
               <w:spacing w:after="0" w:line="240" w:lineRule="auto"/>
               <w:ind w:left="0"/>
-              <w:rPr>
-                <w:rFonts w:ascii="Calibri" w:hAnsi="Calibri" w:cs="Calibri"/>
-                <w:color w:val="000000"/>
-              </w:rPr>
             </w:pPr>
             <w:r>
               <w:t>IDE</w:t>
@@ -7381,16 +7453,8 @@
               <w:adjustRightInd w:val="0"/>
               <w:spacing w:after="0" w:line="240" w:lineRule="auto"/>
               <w:ind w:left="0"/>
-              <w:rPr>
-                <w:rFonts w:ascii="Calibri" w:hAnsi="Calibri" w:cs="Calibri"/>
-                <w:color w:val="000000"/>
-              </w:rPr>
-            </w:pPr>
-            <w:r>
-              <w:rPr>
-                <w:rFonts w:ascii="Calibri" w:hAnsi="Calibri" w:cs="Calibri"/>
-                <w:color w:val="000000"/>
-              </w:rPr>
+            </w:pPr>
+            <w:r>
               <w:t>PC</w:t>
             </w:r>
           </w:p>
@@ -7427,16 +7491,8 @@
               <w:adjustRightInd w:val="0"/>
               <w:spacing w:after="0" w:line="240" w:lineRule="auto"/>
               <w:ind w:left="0"/>
-              <w:rPr>
-                <w:rFonts w:ascii="Calibri" w:hAnsi="Calibri" w:cs="Calibri"/>
-                <w:color w:val="000000"/>
-              </w:rPr>
-            </w:pPr>
-            <w:r>
-              <w:rPr>
-                <w:rFonts w:ascii="Calibri" w:hAnsi="Calibri" w:cs="Calibri"/>
-                <w:color w:val="000000"/>
-              </w:rPr>
+            </w:pPr>
+            <w:r>
               <w:t>UI</w:t>
             </w:r>
           </w:p>
@@ -7473,16 +7529,8 @@
               <w:adjustRightInd w:val="0"/>
               <w:spacing w:after="0" w:line="240" w:lineRule="auto"/>
               <w:ind w:left="0"/>
-              <w:rPr>
-                <w:rFonts w:ascii="Calibri" w:hAnsi="Calibri" w:cs="Calibri"/>
-                <w:color w:val="000000"/>
-              </w:rPr>
-            </w:pPr>
-            <w:r>
-              <w:rPr>
-                <w:rFonts w:ascii="Calibri" w:hAnsi="Calibri" w:cs="Calibri"/>
-                <w:color w:val="000000"/>
-              </w:rPr>
+            </w:pPr>
+            <w:r>
               <w:t>CPU</w:t>
             </w:r>
           </w:p>
@@ -7501,44 +7549,7 @@
               <w:ind w:left="0"/>
             </w:pPr>
             <w:r>
-              <w:rPr>
-                <w:rFonts w:ascii="Arial" w:hAnsi="Arial"/>
-                <w:sz w:val="24"/>
-                <w:szCs w:val="24"/>
-              </w:rPr>
-              <w:t xml:space="preserve">Central </w:t>
-            </w:r>
-            <w:r>
-              <w:rPr>
-                <w:rFonts w:ascii="Arial" w:hAnsi="Arial"/>
-                <w:sz w:val="24"/>
-                <w:szCs w:val="24"/>
-              </w:rPr>
-              <w:t>P</w:t>
-            </w:r>
-            <w:r>
-              <w:rPr>
-                <w:rFonts w:ascii="Arial" w:hAnsi="Arial"/>
-                <w:sz w:val="24"/>
-                <w:szCs w:val="24"/>
-              </w:rPr>
-              <w:t xml:space="preserve">rocessing </w:t>
-            </w:r>
-            <w:r>
-              <w:rPr>
-                <w:rFonts w:ascii="Arial" w:hAnsi="Arial"/>
-                <w:sz w:val="24"/>
-                <w:szCs w:val="24"/>
-              </w:rPr>
-              <w:t>U</w:t>
-            </w:r>
-            <w:r>
-              <w:rPr>
-                <w:rFonts w:ascii="Arial" w:hAnsi="Arial"/>
-                <w:sz w:val="24"/>
-                <w:szCs w:val="24"/>
-              </w:rPr>
-              <w:t>nit</w:t>
+              <w:t>Central Processing Unit</w:t>
             </w:r>
           </w:p>
         </w:tc>
@@ -7556,16 +7567,8 @@
               <w:adjustRightInd w:val="0"/>
               <w:spacing w:after="0" w:line="240" w:lineRule="auto"/>
               <w:ind w:left="0"/>
-              <w:rPr>
-                <w:rFonts w:ascii="Calibri" w:hAnsi="Calibri" w:cs="Calibri"/>
-                <w:color w:val="000000"/>
-              </w:rPr>
-            </w:pPr>
-            <w:r>
-              <w:rPr>
-                <w:rFonts w:ascii="Calibri" w:hAnsi="Calibri" w:cs="Calibri"/>
-                <w:color w:val="000000"/>
-              </w:rPr>
+            </w:pPr>
+            <w:r>
               <w:t>RAM</w:t>
             </w:r>
           </w:p>
@@ -7584,52 +7587,7 @@
               <w:ind w:left="0"/>
             </w:pPr>
             <w:r>
-              <w:rPr>
-                <w:rFonts w:ascii="Arial" w:hAnsi="Arial"/>
-                <w:sz w:val="24"/>
-                <w:szCs w:val="24"/>
-              </w:rPr>
-              <w:t>R</w:t>
-            </w:r>
-            <w:r>
-              <w:rPr>
-                <w:rFonts w:ascii="Arial" w:hAnsi="Arial"/>
-                <w:sz w:val="24"/>
-                <w:szCs w:val="24"/>
-              </w:rPr>
-              <w:t xml:space="preserve">andom </w:t>
-            </w:r>
-            <w:r>
-              <w:rPr>
-                <w:rFonts w:ascii="Arial" w:hAnsi="Arial"/>
-                <w:sz w:val="24"/>
-                <w:szCs w:val="24"/>
-              </w:rPr>
-              <w:t>A</w:t>
-            </w:r>
-            <w:r>
-              <w:rPr>
-                <w:rFonts w:ascii="Arial" w:hAnsi="Arial"/>
-                <w:sz w:val="24"/>
-                <w:szCs w:val="24"/>
-              </w:rPr>
-              <w:t xml:space="preserve">ccess </w:t>
-            </w:r>
-            <w:r>
-              <w:rPr>
-                <w:rFonts w:ascii="Arial" w:hAnsi="Arial"/>
-                <w:sz w:val="24"/>
-                <w:szCs w:val="24"/>
-              </w:rPr>
-              <w:t>M</w:t>
-            </w:r>
-            <w:r>
-              <w:rPr>
-                <w:rFonts w:ascii="Arial" w:hAnsi="Arial"/>
-                <w:sz w:val="24"/>
-                <w:szCs w:val="24"/>
-              </w:rPr>
-              <w:t>emory</w:t>
+              <w:t>Random Access Memory</w:t>
             </w:r>
           </w:p>
         </w:tc>
@@ -7647,16 +7605,8 @@
               <w:adjustRightInd w:val="0"/>
               <w:spacing w:after="0" w:line="240" w:lineRule="auto"/>
               <w:ind w:left="0"/>
-              <w:rPr>
-                <w:rFonts w:ascii="Calibri" w:hAnsi="Calibri" w:cs="Calibri"/>
-                <w:color w:val="000000"/>
-              </w:rPr>
-            </w:pPr>
-            <w:r>
-              <w:rPr>
-                <w:rFonts w:ascii="Calibri" w:hAnsi="Calibri" w:cs="Calibri"/>
-                <w:color w:val="000000"/>
-              </w:rPr>
+            </w:pPr>
+            <w:r>
               <w:t>HD</w:t>
             </w:r>
           </w:p>
@@ -7693,11 +7643,10 @@
               <w:adjustRightInd w:val="0"/>
               <w:spacing w:after="0" w:line="240" w:lineRule="auto"/>
               <w:ind w:left="0"/>
-              <w:rPr>
-                <w:rFonts w:ascii="Calibri" w:hAnsi="Calibri" w:cs="Calibri"/>
-                <w:color w:val="000000"/>
-              </w:rPr>
-            </w:pPr>
+            </w:pPr>
+            <w:r>
+              <w:t>Li-ion</w:t>
+            </w:r>
           </w:p>
         </w:tc>
         <w:tc>
@@ -7713,6 +7662,9 @@
               <w:spacing w:after="0" w:line="240" w:lineRule="auto"/>
               <w:ind w:left="0"/>
             </w:pPr>
+            <w:r>
+              <w:t>Lithium-Ion</w:t>
+            </w:r>
           </w:p>
         </w:tc>
       </w:tr>
@@ -7729,10 +7681,6 @@
               <w:adjustRightInd w:val="0"/>
               <w:spacing w:after="0" w:line="240" w:lineRule="auto"/>
               <w:ind w:left="0"/>
-              <w:rPr>
-                <w:rFonts w:ascii="Calibri" w:hAnsi="Calibri" w:cs="Calibri"/>
-                <w:color w:val="000000"/>
-              </w:rPr>
             </w:pPr>
           </w:p>
         </w:tc>
@@ -8003,6 +7951,22 @@
     </w:p>
     <w:p>
       <w:pPr>
+        <w:autoSpaceDE w:val="0"/>
+        <w:autoSpaceDN w:val="0"/>
+        <w:adjustRightInd w:val="0"/>
+        <w:spacing w:after="0" w:line="240" w:lineRule="auto"/>
+        <w:rPr>
+          <w:rFonts w:ascii="Arial" w:hAnsi="Arial"/>
+          <w:b/>
+          <w:bCs/>
+          <w:sz w:val="28"/>
+          <w:szCs w:val="28"/>
+          <w:u w:val="single"/>
+        </w:rPr>
+      </w:pPr>
+    </w:p>
+    <w:p>
+      <w:pPr>
         <w:pStyle w:val="ListParagraph"/>
         <w:autoSpaceDE w:val="0"/>
         <w:autoSpaceDN w:val="0"/>
@@ -8017,6 +7981,28 @@
           <w:u w:val="single"/>
         </w:rPr>
       </w:pPr>
+      <w:r>
+        <w:rPr>
+          <w:rFonts w:ascii="Arial" w:hAnsi="Arial"/>
+          <w:b/>
+          <w:bCs/>
+          <w:sz w:val="28"/>
+          <w:szCs w:val="28"/>
+          <w:u w:val="single"/>
+        </w:rPr>
+        <w:t>1.1 I</w:t>
+      </w:r>
+      <w:r>
+        <w:rPr>
+          <w:rFonts w:ascii="Arial" w:hAnsi="Arial"/>
+          <w:b/>
+          <w:bCs/>
+          <w:sz w:val="28"/>
+          <w:szCs w:val="28"/>
+          <w:u w:val="single"/>
+        </w:rPr>
+        <w:t>NTRODUCTION</w:t>
+      </w:r>
     </w:p>
     <w:p>
       <w:pPr>
@@ -8042,36 +8028,20 @@
         <w:autoSpaceDN w:val="0"/>
         <w:adjustRightInd w:val="0"/>
         <w:spacing w:after="0" w:line="240" w:lineRule="auto"/>
-        <w:rPr>
-          <w:rFonts w:ascii="Arial" w:hAnsi="Arial"/>
-          <w:b/>
-          <w:bCs/>
-          <w:sz w:val="28"/>
-          <w:szCs w:val="28"/>
-          <w:u w:val="single"/>
-        </w:rPr>
-      </w:pPr>
-      <w:r>
-        <w:rPr>
-          <w:rFonts w:ascii="Arial" w:hAnsi="Arial"/>
-          <w:b/>
-          <w:bCs/>
-          <w:sz w:val="28"/>
-          <w:szCs w:val="28"/>
-          <w:u w:val="single"/>
-        </w:rPr>
-        <w:t>1.1 I</w:t>
-      </w:r>
-      <w:r>
-        <w:rPr>
-          <w:rFonts w:ascii="Arial" w:hAnsi="Arial"/>
-          <w:b/>
-          <w:bCs/>
-          <w:sz w:val="28"/>
-          <w:szCs w:val="28"/>
-          <w:u w:val="single"/>
-        </w:rPr>
-        <w:t>NTRODUCTION</w:t>
+        <w:jc w:val="both"/>
+        <w:rPr>
+          <w:rFonts w:ascii="Arial" w:hAnsi="Arial"/>
+          <w:sz w:val="24"/>
+          <w:szCs w:val="24"/>
+        </w:rPr>
+      </w:pPr>
+      <w:r>
+        <w:rPr>
+          <w:rFonts w:ascii="Arial" w:hAnsi="Arial"/>
+          <w:sz w:val="24"/>
+          <w:szCs w:val="24"/>
+        </w:rPr>
+        <w:t>In recent decades, smart devices have played the most significant role in human life,</w:t>
       </w:r>
     </w:p>
     <w:p>
@@ -8081,15 +8051,21 @@
         <w:autoSpaceDN w:val="0"/>
         <w:adjustRightInd w:val="0"/>
         <w:spacing w:after="0" w:line="240" w:lineRule="auto"/>
-        <w:rPr>
-          <w:rFonts w:ascii="Arial" w:hAnsi="Arial"/>
-          <w:b/>
-          <w:bCs/>
-          <w:sz w:val="28"/>
-          <w:szCs w:val="28"/>
-          <w:u w:val="single"/>
-        </w:rPr>
-      </w:pPr>
+        <w:jc w:val="both"/>
+        <w:rPr>
+          <w:rFonts w:ascii="Arial" w:hAnsi="Arial"/>
+          <w:sz w:val="24"/>
+          <w:szCs w:val="24"/>
+        </w:rPr>
+      </w:pPr>
+      <w:r>
+        <w:rPr>
+          <w:rFonts w:ascii="Arial" w:hAnsi="Arial"/>
+          <w:sz w:val="24"/>
+          <w:szCs w:val="24"/>
+        </w:rPr>
+        <w:t>and power consumption has been one of the most trending issues. As a result,</w:t>
+      </w:r>
     </w:p>
     <w:p>
       <w:pPr>
@@ -8098,19 +8074,20 @@
         <w:autoSpaceDN w:val="0"/>
         <w:adjustRightInd w:val="0"/>
         <w:spacing w:after="0" w:line="240" w:lineRule="auto"/>
-        <w:rPr>
-          <w:rFonts w:ascii="Arial" w:hAnsi="Arial"/>
-          <w:sz w:val="24"/>
-          <w:szCs w:val="24"/>
-        </w:rPr>
-      </w:pPr>
-      <w:r>
-        <w:rPr>
-          <w:rFonts w:ascii="Arial" w:hAnsi="Arial"/>
-          <w:sz w:val="24"/>
-          <w:szCs w:val="24"/>
-        </w:rPr>
-        <w:t>In recent decades, smart devices have played the most significant role in human life,</w:t>
+        <w:jc w:val="both"/>
+        <w:rPr>
+          <w:rFonts w:ascii="Arial" w:hAnsi="Arial"/>
+          <w:sz w:val="24"/>
+          <w:szCs w:val="24"/>
+        </w:rPr>
+      </w:pPr>
+      <w:r>
+        <w:rPr>
+          <w:rFonts w:ascii="Arial" w:hAnsi="Arial"/>
+          <w:sz w:val="24"/>
+          <w:szCs w:val="24"/>
+        </w:rPr>
+        <w:t>batteries and their lifespan have been one of the most sophisticated topics.</w:t>
       </w:r>
     </w:p>
     <w:p>
@@ -8120,20 +8097,13 @@
         <w:autoSpaceDN w:val="0"/>
         <w:adjustRightInd w:val="0"/>
         <w:spacing w:after="0" w:line="240" w:lineRule="auto"/>
-        <w:rPr>
-          <w:rFonts w:ascii="Arial" w:hAnsi="Arial"/>
-          <w:sz w:val="24"/>
-          <w:szCs w:val="24"/>
-        </w:rPr>
-      </w:pPr>
-      <w:r>
-        <w:rPr>
-          <w:rFonts w:ascii="Arial" w:hAnsi="Arial"/>
-          <w:sz w:val="24"/>
-          <w:szCs w:val="24"/>
-        </w:rPr>
-        <w:t>and power consumption has been one of the most trending issues. As a result,</w:t>
-      </w:r>
+        <w:jc w:val="both"/>
+        <w:rPr>
+          <w:rFonts w:ascii="Arial" w:hAnsi="Arial"/>
+          <w:sz w:val="24"/>
+          <w:szCs w:val="24"/>
+        </w:rPr>
+      </w:pPr>
     </w:p>
     <w:p>
       <w:pPr>
@@ -8142,19 +8112,36 @@
         <w:autoSpaceDN w:val="0"/>
         <w:adjustRightInd w:val="0"/>
         <w:spacing w:after="0" w:line="240" w:lineRule="auto"/>
-        <w:rPr>
-          <w:rFonts w:ascii="Arial" w:hAnsi="Arial"/>
-          <w:sz w:val="24"/>
-          <w:szCs w:val="24"/>
-        </w:rPr>
-      </w:pPr>
-      <w:r>
-        <w:rPr>
-          <w:rFonts w:ascii="Arial" w:hAnsi="Arial"/>
-          <w:sz w:val="24"/>
-          <w:szCs w:val="24"/>
-        </w:rPr>
-        <w:t>batteries and their lifespan have been one of the most sophisticated topics.</w:t>
+        <w:jc w:val="both"/>
+        <w:rPr>
+          <w:rFonts w:ascii="Arial" w:hAnsi="Arial"/>
+          <w:sz w:val="24"/>
+          <w:szCs w:val="24"/>
+        </w:rPr>
+      </w:pPr>
+      <w:r>
+        <w:rPr>
+          <w:rFonts w:ascii="Arial" w:hAnsi="Arial"/>
+          <w:sz w:val="24"/>
+          <w:szCs w:val="24"/>
+        </w:rPr>
+        <w:t>A</w:t>
+      </w:r>
+      <w:r>
+        <w:rPr>
+          <w:rFonts w:ascii="Arial" w:hAnsi="Arial"/>
+          <w:sz w:val="24"/>
+          <w:szCs w:val="24"/>
+        </w:rPr>
+        <w:t>ll people suffer from smart devices batteries that must be replaced periodically, and these battery's performance decreases almost daily</w:t>
+      </w:r>
+      <w:r>
+        <w:rPr>
+          <w:rFonts w:ascii="Arial" w:hAnsi="Arial"/>
+          <w:sz w:val="24"/>
+          <w:szCs w:val="24"/>
+        </w:rPr>
+        <w:t>.</w:t>
       </w:r>
     </w:p>
     <w:p>
@@ -8164,20 +8151,13 @@
         <w:autoSpaceDN w:val="0"/>
         <w:adjustRightInd w:val="0"/>
         <w:spacing w:after="0" w:line="240" w:lineRule="auto"/>
-        <w:rPr>
-          <w:rFonts w:ascii="Arial" w:hAnsi="Arial"/>
-          <w:sz w:val="24"/>
-          <w:szCs w:val="24"/>
-        </w:rPr>
-      </w:pPr>
-      <w:r>
-        <w:rPr>
-          <w:rFonts w:ascii="Arial" w:hAnsi="Arial"/>
-          <w:sz w:val="24"/>
-          <w:szCs w:val="24"/>
-        </w:rPr>
-        <w:t>We designed a device that automates the charging process by protecting the human from the headache of monitoring the percentage of charging periodically.</w:t>
-      </w:r>
+        <w:jc w:val="both"/>
+        <w:rPr>
+          <w:rFonts w:ascii="Arial" w:hAnsi="Arial"/>
+          <w:sz w:val="24"/>
+          <w:szCs w:val="24"/>
+        </w:rPr>
+      </w:pPr>
     </w:p>
     <w:p>
       <w:pPr>
@@ -8186,19 +8166,20 @@
         <w:autoSpaceDN w:val="0"/>
         <w:adjustRightInd w:val="0"/>
         <w:spacing w:after="0" w:line="240" w:lineRule="auto"/>
-        <w:rPr>
-          <w:rFonts w:ascii="Arial" w:hAnsi="Arial"/>
-          <w:sz w:val="24"/>
-          <w:szCs w:val="24"/>
-        </w:rPr>
-      </w:pPr>
-      <w:r>
-        <w:rPr>
-          <w:rFonts w:ascii="Arial" w:hAnsi="Arial"/>
-          <w:sz w:val="24"/>
-          <w:szCs w:val="24"/>
-        </w:rPr>
-        <w:t>The system is a user interface with a backend database and one tiny hardware component.</w:t>
+        <w:jc w:val="both"/>
+        <w:rPr>
+          <w:rFonts w:ascii="Arial" w:hAnsi="Arial"/>
+          <w:sz w:val="24"/>
+          <w:szCs w:val="24"/>
+        </w:rPr>
+      </w:pPr>
+      <w:r>
+        <w:rPr>
+          <w:rFonts w:ascii="Arial" w:hAnsi="Arial"/>
+          <w:sz w:val="24"/>
+          <w:szCs w:val="24"/>
+        </w:rPr>
+        <w:t>This report discusses one of the smart solutions that depend on using the global standards of charging batteries taking into consideration the advice of specialist companies in this field like Apple and Samsung.</w:t>
       </w:r>
     </w:p>
     <w:p>
@@ -8208,20 +8189,13 @@
         <w:autoSpaceDN w:val="0"/>
         <w:adjustRightInd w:val="0"/>
         <w:spacing w:after="0" w:line="240" w:lineRule="auto"/>
-        <w:rPr>
-          <w:rFonts w:ascii="Arial" w:hAnsi="Arial"/>
-          <w:sz w:val="24"/>
-          <w:szCs w:val="24"/>
-        </w:rPr>
-      </w:pPr>
-      <w:r>
-        <w:rPr>
-          <w:rFonts w:ascii="Arial" w:hAnsi="Arial"/>
-          <w:sz w:val="24"/>
-          <w:szCs w:val="24"/>
-        </w:rPr>
-        <w:t>This system can monitor the batteries in any smart machine such as personal computers or laptops.</w:t>
-      </w:r>
+        <w:jc w:val="both"/>
+        <w:rPr>
+          <w:rFonts w:ascii="Arial" w:hAnsi="Arial"/>
+          <w:sz w:val="24"/>
+          <w:szCs w:val="24"/>
+        </w:rPr>
+      </w:pPr>
     </w:p>
     <w:p>
       <w:pPr>
@@ -8230,19 +8204,37 @@
         <w:autoSpaceDN w:val="0"/>
         <w:adjustRightInd w:val="0"/>
         <w:spacing w:after="0" w:line="240" w:lineRule="auto"/>
-        <w:rPr>
-          <w:rFonts w:ascii="Arial" w:hAnsi="Arial"/>
-          <w:sz w:val="24"/>
-          <w:szCs w:val="24"/>
-        </w:rPr>
-      </w:pPr>
-      <w:r>
-        <w:rPr>
-          <w:rFonts w:ascii="Arial" w:hAnsi="Arial"/>
-          <w:sz w:val="24"/>
-          <w:szCs w:val="24"/>
-        </w:rPr>
-        <w:t>The system can monitor all critical resource usage and record transactions in real-time.</w:t>
+        <w:jc w:val="both"/>
+        <w:rPr>
+          <w:rFonts w:ascii="Arial" w:hAnsi="Arial"/>
+          <w:sz w:val="24"/>
+          <w:szCs w:val="24"/>
+          <w:rtl/>
+        </w:rPr>
+      </w:pPr>
+      <w:r>
+        <w:rPr>
+          <w:rFonts w:ascii="Arial" w:hAnsi="Arial"/>
+          <w:sz w:val="24"/>
+          <w:szCs w:val="24"/>
+        </w:rPr>
+        <w:t xml:space="preserve">The overall goal of the project is to design, implement and produce (as a sale product) a tiny hardware device (tiny to be portable for any user) that </w:t>
+      </w:r>
+      <w:r>
+        <w:rPr>
+          <w:rFonts w:ascii="Arial" w:hAnsi="Arial"/>
+          <w:sz w:val="24"/>
+          <w:szCs w:val="24"/>
+        </w:rPr>
+        <w:t>can</w:t>
+      </w:r>
+      <w:r>
+        <w:rPr>
+          <w:rFonts w:ascii="Arial" w:hAnsi="Arial"/>
+          <w:sz w:val="24"/>
+          <w:szCs w:val="24"/>
+        </w:rPr>
+        <w:t xml:space="preserve"> enable or disable charger functionality in real life.</w:t>
       </w:r>
     </w:p>
     <w:p>
@@ -8252,20 +8244,14 @@
         <w:autoSpaceDN w:val="0"/>
         <w:adjustRightInd w:val="0"/>
         <w:spacing w:after="0" w:line="240" w:lineRule="auto"/>
-        <w:rPr>
-          <w:rFonts w:ascii="Arial" w:hAnsi="Arial"/>
-          <w:sz w:val="24"/>
-          <w:szCs w:val="24"/>
-        </w:rPr>
-      </w:pPr>
-      <w:r>
-        <w:rPr>
-          <w:rFonts w:ascii="Arial" w:hAnsi="Arial"/>
-          <w:sz w:val="24"/>
-          <w:szCs w:val="24"/>
-        </w:rPr>
-        <w:t>this record collects data about usage of (Central processing unit – random access memory - Hard Disk) and makes a type of live streaming for the user that can watch resources usage furthermore charger status (Online-Offline) and battery percentage.</w:t>
-      </w:r>
+        <w:jc w:val="both"/>
+        <w:rPr>
+          <w:rFonts w:ascii="Arial" w:hAnsi="Arial"/>
+          <w:sz w:val="24"/>
+          <w:szCs w:val="24"/>
+          <w:rtl/>
+        </w:rPr>
+      </w:pPr>
     </w:p>
     <w:p>
       <w:pPr>
@@ -8274,19 +8260,36 @@
         <w:autoSpaceDN w:val="0"/>
         <w:adjustRightInd w:val="0"/>
         <w:spacing w:after="0" w:line="240" w:lineRule="auto"/>
-        <w:rPr>
-          <w:rFonts w:ascii="Arial" w:hAnsi="Arial"/>
-          <w:sz w:val="24"/>
-          <w:szCs w:val="24"/>
-        </w:rPr>
-      </w:pPr>
-      <w:r>
-        <w:rPr>
-          <w:rFonts w:ascii="Arial" w:hAnsi="Arial"/>
-          <w:sz w:val="24"/>
-          <w:szCs w:val="24"/>
-        </w:rPr>
-        <w:t>User can also make some of the filtering operations and study their battery life cycle, so he/she can guess the time that battery will need to replace.</w:t>
+        <w:jc w:val="both"/>
+        <w:rPr>
+          <w:rFonts w:ascii="Arial" w:hAnsi="Arial"/>
+          <w:sz w:val="24"/>
+          <w:szCs w:val="24"/>
+        </w:rPr>
+      </w:pPr>
+      <w:r>
+        <w:rPr>
+          <w:rFonts w:ascii="Arial" w:hAnsi="Arial"/>
+          <w:sz w:val="24"/>
+          <w:szCs w:val="24"/>
+        </w:rPr>
+        <w:t xml:space="preserve">We start to design a software that co-operate with </w:t>
+      </w:r>
+      <w:r>
+        <w:rPr>
+          <w:rFonts w:ascii="Arial" w:hAnsi="Arial"/>
+          <w:sz w:val="24"/>
+          <w:szCs w:val="24"/>
+        </w:rPr>
+        <w:t>this hardware</w:t>
+      </w:r>
+      <w:r>
+        <w:rPr>
+          <w:rFonts w:ascii="Arial" w:hAnsi="Arial"/>
+          <w:sz w:val="24"/>
+          <w:szCs w:val="24"/>
+        </w:rPr>
+        <w:t xml:space="preserve"> in windows platform, designing of software is built to be able to develop to be multiplatform in future and able to contact with smartphones or tablets regardless their brands.</w:t>
       </w:r>
     </w:p>
     <w:p>
@@ -8298,18 +8301,13 @@
         <w:spacing w:after="0" w:line="240" w:lineRule="auto"/>
         <w:rPr>
           <w:rFonts w:ascii="Arial" w:hAnsi="Arial"/>
-          <w:sz w:val="24"/>
-          <w:szCs w:val="24"/>
-        </w:rPr>
-      </w:pPr>
-      <w:r>
-        <w:rPr>
-          <w:rFonts w:ascii="Arial" w:hAnsi="Arial"/>
-          <w:sz w:val="24"/>
-          <w:szCs w:val="24"/>
-        </w:rPr>
-        <w:t>user can furthermore surveillance his/her average usage using the filtering operations over records and according to some criteria such date - time.</w:t>
-      </w:r>
+          <w:b/>
+          <w:bCs/>
+          <w:sz w:val="28"/>
+          <w:szCs w:val="28"/>
+          <w:u w:val="single"/>
+        </w:rPr>
+      </w:pPr>
     </w:p>
     <w:p>
       <w:pPr>
@@ -8318,22 +8316,28 @@
         <w:autoSpaceDN w:val="0"/>
         <w:adjustRightInd w:val="0"/>
         <w:spacing w:after="0" w:line="240" w:lineRule="auto"/>
-        <w:rPr>
-          <w:rFonts w:ascii="Arial" w:hAnsi="Arial"/>
-          <w:b/>
-          <w:bCs/>
-          <w:sz w:val="28"/>
-          <w:szCs w:val="28"/>
-          <w:u w:val="single"/>
-        </w:rPr>
-      </w:pPr>
-      <w:r>
-        <w:rPr>
-          <w:rFonts w:ascii="Arial" w:hAnsi="Arial"/>
-          <w:sz w:val="24"/>
-          <w:szCs w:val="24"/>
-        </w:rPr>
-        <w:t>All of these at the same place, the same UI, and without tedious processes.</w:t>
+        <w:jc w:val="both"/>
+        <w:rPr>
+          <w:rFonts w:ascii="Arial" w:hAnsi="Arial"/>
+          <w:sz w:val="24"/>
+          <w:szCs w:val="24"/>
+        </w:rPr>
+      </w:pPr>
+      <w:r>
+        <w:rPr>
+          <w:rFonts w:ascii="Arial" w:hAnsi="Arial"/>
+          <w:sz w:val="24"/>
+          <w:szCs w:val="24"/>
+        </w:rPr>
+        <w:t xml:space="preserve">We design the software (that connects with the hardware device) to be compatible with Windows </w:t>
+      </w:r>
+      <w:r>
+        <w:rPr>
+          <w:rFonts w:ascii="Arial" w:hAnsi="Arial"/>
+          <w:sz w:val="24"/>
+          <w:szCs w:val="24"/>
+        </w:rPr>
+        <w:t>platforms.</w:t>
       </w:r>
     </w:p>
     <w:p>
@@ -8343,13 +8347,11 @@
         <w:autoSpaceDN w:val="0"/>
         <w:adjustRightInd w:val="0"/>
         <w:spacing w:after="0" w:line="240" w:lineRule="auto"/>
-        <w:rPr>
-          <w:rFonts w:ascii="Arial" w:hAnsi="Arial"/>
-          <w:b/>
-          <w:bCs/>
-          <w:sz w:val="28"/>
-          <w:szCs w:val="28"/>
-          <w:u w:val="single"/>
+        <w:jc w:val="both"/>
+        <w:rPr>
+          <w:rFonts w:ascii="Arial" w:hAnsi="Arial"/>
+          <w:sz w:val="24"/>
+          <w:szCs w:val="24"/>
         </w:rPr>
       </w:pPr>
     </w:p>
@@ -8360,15 +8362,21 @@
         <w:autoSpaceDN w:val="0"/>
         <w:adjustRightInd w:val="0"/>
         <w:spacing w:after="0" w:line="240" w:lineRule="auto"/>
-        <w:rPr>
-          <w:rFonts w:ascii="Arial" w:hAnsi="Arial"/>
-          <w:b/>
-          <w:bCs/>
-          <w:sz w:val="28"/>
-          <w:szCs w:val="28"/>
-          <w:u w:val="single"/>
-        </w:rPr>
-      </w:pPr>
+        <w:jc w:val="both"/>
+        <w:rPr>
+          <w:rFonts w:ascii="Arial" w:hAnsi="Arial"/>
+          <w:sz w:val="24"/>
+          <w:szCs w:val="24"/>
+        </w:rPr>
+      </w:pPr>
+      <w:r>
+        <w:rPr>
+          <w:rFonts w:ascii="Arial" w:hAnsi="Arial"/>
+          <w:sz w:val="24"/>
+          <w:szCs w:val="24"/>
+        </w:rPr>
+        <w:t>Designing the software takes the concept of functional programming, parallel programming, and object-oriented programming in (C#9.0 &amp; dotnet 5.0) to be much more flexible to has the ability to develop to be multiplatform in the future and able to contact with smartphones or tablets regardless of their brands.</w:t>
+      </w:r>
     </w:p>
     <w:p>
       <w:pPr>
@@ -8386,28 +8394,6 @@
           <w:u w:val="single"/>
         </w:rPr>
       </w:pPr>
-      <w:r>
-        <w:rPr>
-          <w:rFonts w:ascii="Arial" w:hAnsi="Arial"/>
-          <w:b/>
-          <w:bCs/>
-          <w:sz w:val="28"/>
-          <w:szCs w:val="28"/>
-          <w:u w:val="single"/>
-        </w:rPr>
-        <w:t xml:space="preserve">1.2 </w:t>
-      </w:r>
-      <w:r>
-        <w:rPr>
-          <w:rFonts w:ascii="Arial" w:hAnsi="Arial"/>
-          <w:b/>
-          <w:bCs/>
-          <w:sz w:val="28"/>
-          <w:szCs w:val="28"/>
-          <w:u w:val="single"/>
-        </w:rPr>
-        <w:t>Motivation</w:t>
-      </w:r>
     </w:p>
     <w:p>
       <w:pPr>
@@ -8435,17 +8421,34 @@
         <w:spacing w:after="0" w:line="240" w:lineRule="auto"/>
         <w:rPr>
           <w:rFonts w:ascii="Arial" w:hAnsi="Arial"/>
-          <w:sz w:val="24"/>
-          <w:szCs w:val="24"/>
-        </w:rPr>
-      </w:pPr>
-      <w:r>
-        <w:rPr>
-          <w:rFonts w:ascii="Arial" w:hAnsi="Arial"/>
-          <w:sz w:val="24"/>
-          <w:szCs w:val="24"/>
-        </w:rPr>
-        <w:t>The motivation for designing this application came from some reasons:</w:t>
+          <w:b/>
+          <w:bCs/>
+          <w:sz w:val="28"/>
+          <w:szCs w:val="28"/>
+          <w:u w:val="single"/>
+        </w:rPr>
+      </w:pPr>
+      <w:r>
+        <w:rPr>
+          <w:rFonts w:ascii="Arial" w:hAnsi="Arial"/>
+          <w:b/>
+          <w:bCs/>
+          <w:sz w:val="28"/>
+          <w:szCs w:val="28"/>
+          <w:u w:val="single"/>
+        </w:rPr>
+        <w:t xml:space="preserve">1.2 </w:t>
+      </w:r>
+      <w:r>
+        <w:rPr>
+          <w:rFonts w:ascii="Arial" w:hAnsi="Arial"/>
+          <w:b/>
+          <w:bCs/>
+          <w:sz w:val="28"/>
+          <w:szCs w:val="28"/>
+          <w:u w:val="single"/>
+        </w:rPr>
+        <w:t>Motivation</w:t>
       </w:r>
     </w:p>
     <w:p>
@@ -8457,18 +8460,13 @@
         <w:spacing w:after="0" w:line="240" w:lineRule="auto"/>
         <w:rPr>
           <w:rFonts w:ascii="Arial" w:hAnsi="Arial"/>
-          <w:sz w:val="24"/>
-          <w:szCs w:val="24"/>
-        </w:rPr>
-      </w:pPr>
-      <w:r>
-        <w:rPr>
-          <w:rFonts w:ascii="Arial" w:hAnsi="Arial"/>
-          <w:sz w:val="24"/>
-          <w:szCs w:val="24"/>
-        </w:rPr>
-        <w:t>Firstly: As students in the computer science department, the laptop is one of the most important tools for us, so we want to save its battery’s life as much as we can.</w:t>
-      </w:r>
+          <w:b/>
+          <w:bCs/>
+          <w:sz w:val="28"/>
+          <w:szCs w:val="28"/>
+          <w:u w:val="single"/>
+        </w:rPr>
+      </w:pPr>
     </w:p>
     <w:p>
       <w:pPr>
@@ -8489,7 +8487,7 @@
           <w:sz w:val="24"/>
           <w:szCs w:val="24"/>
         </w:rPr>
-        <w:t>This is the first serious contribution to overcome this issue by building an intelligent device from scratch that saves batterie’s life, which based on Embedded Systems by combining software with hardware.</w:t>
+        <w:t>The motivation for designing this application came from some reasons:</w:t>
       </w:r>
     </w:p>
     <w:p>
@@ -8511,7 +8509,7 @@
           <w:sz w:val="24"/>
           <w:szCs w:val="24"/>
         </w:rPr>
-        <w:t>secondly: for each student in any faculty or institution, a laptop can be one of the most precious especially for those who suffer from poverty.</w:t>
+        <w:t>Firstly: As students in the computer science department, the laptop is one of the most important tools for us, so we want to save its battery’s life as much as we can.</w:t>
       </w:r>
     </w:p>
     <w:p>
@@ -8527,48 +8525,6 @@
           <w:szCs w:val="24"/>
         </w:rPr>
       </w:pPr>
-      <w:r>
-        <w:rPr>
-          <w:rFonts w:ascii="Arial" w:hAnsi="Arial"/>
-          <w:sz w:val="24"/>
-          <w:szCs w:val="24"/>
-        </w:rPr>
-        <w:t xml:space="preserve">replace the battery with a little bit of money for these students can literally kill their studies progress, so we are seeking for saving money for these students to save their </w:t>
-      </w:r>
-      <w:r>
-        <w:rPr>
-          <w:rFonts w:ascii="Arial" w:hAnsi="Arial"/>
-          <w:sz w:val="24"/>
-          <w:szCs w:val="24"/>
-        </w:rPr>
-        <w:t>brains</w:t>
-      </w:r>
-      <w:r>
-        <w:rPr>
-          <w:rFonts w:ascii="Arial" w:hAnsi="Arial"/>
-          <w:sz w:val="24"/>
-          <w:szCs w:val="24"/>
-        </w:rPr>
-        <w:t>.</w:t>
-      </w:r>
-    </w:p>
-    <w:p>
-      <w:pPr>
-        <w:spacing w:after="160" w:line="259" w:lineRule="auto"/>
-        <w:rPr>
-          <w:rFonts w:ascii="Arial" w:hAnsi="Arial"/>
-          <w:sz w:val="24"/>
-          <w:szCs w:val="24"/>
-        </w:rPr>
-      </w:pPr>
-      <w:r>
-        <w:rPr>
-          <w:rFonts w:ascii="Arial" w:hAnsi="Arial"/>
-          <w:sz w:val="24"/>
-          <w:szCs w:val="24"/>
-        </w:rPr>
-        <w:br w:type="page"/>
-      </w:r>
     </w:p>
     <w:p>
       <w:pPr>
@@ -8579,24 +8535,17 @@
         <w:spacing w:after="0" w:line="240" w:lineRule="auto"/>
         <w:rPr>
           <w:rFonts w:ascii="Arial" w:hAnsi="Arial"/>
-          <w:b/>
-          <w:bCs/>
-          <w:sz w:val="28"/>
-          <w:szCs w:val="28"/>
-          <w:u w:val="single"/>
-        </w:rPr>
-      </w:pPr>
-      <w:r>
-        <w:rPr>
-          <w:rFonts w:ascii="Arial" w:hAnsi="Arial"/>
-          <w:b/>
-          <w:bCs/>
-          <w:sz w:val="28"/>
-          <w:szCs w:val="28"/>
-          <w:u w:val="single"/>
-        </w:rPr>
-        <w:lastRenderedPageBreak/>
-        <w:t>1.3 Problem Definition</w:t>
+          <w:sz w:val="24"/>
+          <w:szCs w:val="24"/>
+        </w:rPr>
+      </w:pPr>
+      <w:r>
+        <w:rPr>
+          <w:rFonts w:ascii="Arial" w:hAnsi="Arial"/>
+          <w:sz w:val="24"/>
+          <w:szCs w:val="24"/>
+        </w:rPr>
+        <w:t>This is the first serious contribution to overcome this issue by building an intelligent device from scratch that saves batterie’s life, which based on Embedded Systems by combining software with hardware.</w:t>
       </w:r>
     </w:p>
     <w:p>
@@ -8608,11 +8557,8 @@
         <w:spacing w:after="0" w:line="240" w:lineRule="auto"/>
         <w:rPr>
           <w:rFonts w:ascii="Arial" w:hAnsi="Arial"/>
-          <w:b/>
-          <w:bCs/>
-          <w:sz w:val="28"/>
-          <w:szCs w:val="28"/>
-          <w:u w:val="single"/>
+          <w:sz w:val="24"/>
+          <w:szCs w:val="24"/>
         </w:rPr>
       </w:pPr>
     </w:p>
@@ -8635,7 +8581,15 @@
           <w:sz w:val="24"/>
           <w:szCs w:val="24"/>
         </w:rPr>
-        <w:t>Batteries do not have an infinite lifespan. Most battery manufacturers claim that their products have a 300-500 cycle rating. After this, batteries would be unable to carry as much energy and will only be able to fuel the computer for limited periods of time [qur21] The wrong way of charging Lithium-Ion batteries which included in laptops leads to decrease batterie’s lifespan by 25% which in turn lead to replace them frequently, as well as frequently and randomly power outage which lost user’s work. Leaving the battery connected to the charger when the battery is completely charged while you are using it may lower battery lifespan if you do it repeatedly [sam21] “So, a good range to aim for when charging a Li-ion battery is from about 40% to 80% in one go. Try not to let the battery drop below 20%” [qur21] As battery’s cost has risen, it is necessary to save money and enhancing batteries’ performance, so solving this problem now not later is the correct chosen.</w:t>
+        <w:t>On other hand</w:t>
+      </w:r>
+      <w:r>
+        <w:rPr>
+          <w:rFonts w:ascii="Arial" w:hAnsi="Arial"/>
+          <w:sz w:val="24"/>
+          <w:szCs w:val="24"/>
+        </w:rPr>
+        <w:t>: for each student in any faculty or institution, a laptop can be one of the most precious especially for those who suffer from poverty.</w:t>
       </w:r>
     </w:p>
     <w:p>
@@ -8649,6 +8603,635 @@
           <w:rFonts w:ascii="Arial" w:hAnsi="Arial"/>
           <w:sz w:val="24"/>
           <w:szCs w:val="24"/>
+        </w:rPr>
+      </w:pPr>
+    </w:p>
+    <w:p>
+      <w:pPr>
+        <w:pStyle w:val="ListParagraph"/>
+        <w:autoSpaceDE w:val="0"/>
+        <w:autoSpaceDN w:val="0"/>
+        <w:adjustRightInd w:val="0"/>
+        <w:spacing w:after="0" w:line="240" w:lineRule="auto"/>
+        <w:rPr>
+          <w:rFonts w:ascii="Arial" w:hAnsi="Arial"/>
+          <w:sz w:val="24"/>
+          <w:szCs w:val="24"/>
+        </w:rPr>
+      </w:pPr>
+      <w:r>
+        <w:rPr>
+          <w:rFonts w:ascii="Arial" w:hAnsi="Arial"/>
+          <w:sz w:val="24"/>
+          <w:szCs w:val="24"/>
+        </w:rPr>
+        <w:t>R</w:t>
+      </w:r>
+      <w:r>
+        <w:rPr>
+          <w:rFonts w:ascii="Arial" w:hAnsi="Arial"/>
+          <w:sz w:val="24"/>
+          <w:szCs w:val="24"/>
+        </w:rPr>
+        <w:t>eplace the battery with a little bit of money for these students can literally kill their studies progress, so we are seeking for saving money for these students to save their brains.</w:t>
+      </w:r>
+    </w:p>
+    <w:p>
+      <w:pPr>
+        <w:pStyle w:val="ListParagraph"/>
+        <w:autoSpaceDE w:val="0"/>
+        <w:autoSpaceDN w:val="0"/>
+        <w:adjustRightInd w:val="0"/>
+        <w:spacing w:after="0" w:line="240" w:lineRule="auto"/>
+        <w:rPr>
+          <w:rFonts w:ascii="Arial" w:hAnsi="Arial"/>
+          <w:b/>
+          <w:bCs/>
+          <w:sz w:val="28"/>
+          <w:szCs w:val="28"/>
+          <w:u w:val="single"/>
+        </w:rPr>
+      </w:pPr>
+    </w:p>
+    <w:p>
+      <w:pPr>
+        <w:pStyle w:val="ListParagraph"/>
+        <w:autoSpaceDE w:val="0"/>
+        <w:autoSpaceDN w:val="0"/>
+        <w:adjustRightInd w:val="0"/>
+        <w:spacing w:after="0" w:line="240" w:lineRule="auto"/>
+        <w:rPr>
+          <w:rFonts w:ascii="Arial" w:hAnsi="Arial"/>
+          <w:b/>
+          <w:bCs/>
+          <w:sz w:val="28"/>
+          <w:szCs w:val="28"/>
+          <w:u w:val="single"/>
+        </w:rPr>
+      </w:pPr>
+      <w:r>
+        <w:rPr>
+          <w:rFonts w:ascii="Arial" w:hAnsi="Arial"/>
+          <w:b/>
+          <w:bCs/>
+          <w:sz w:val="28"/>
+          <w:szCs w:val="28"/>
+          <w:u w:val="single"/>
+        </w:rPr>
+        <w:lastRenderedPageBreak/>
+        <w:t>1.3 Problem Definition</w:t>
+      </w:r>
+    </w:p>
+    <w:p>
+      <w:pPr>
+        <w:pStyle w:val="ListParagraph"/>
+        <w:autoSpaceDE w:val="0"/>
+        <w:autoSpaceDN w:val="0"/>
+        <w:adjustRightInd w:val="0"/>
+        <w:spacing w:after="0" w:line="240" w:lineRule="auto"/>
+        <w:rPr>
+          <w:rFonts w:ascii="Arial" w:hAnsi="Arial"/>
+          <w:b/>
+          <w:bCs/>
+          <w:sz w:val="28"/>
+          <w:szCs w:val="28"/>
+          <w:u w:val="single"/>
+        </w:rPr>
+      </w:pPr>
+    </w:p>
+    <w:p>
+      <w:pPr>
+        <w:pStyle w:val="ListParagraph"/>
+        <w:autoSpaceDE w:val="0"/>
+        <w:autoSpaceDN w:val="0"/>
+        <w:adjustRightInd w:val="0"/>
+        <w:spacing w:after="0" w:line="240" w:lineRule="auto"/>
+        <w:rPr>
+          <w:rFonts w:ascii="Arial" w:hAnsi="Arial"/>
+          <w:sz w:val="24"/>
+          <w:szCs w:val="24"/>
+        </w:rPr>
+      </w:pPr>
+      <w:r>
+        <w:rPr>
+          <w:rFonts w:ascii="Arial" w:hAnsi="Arial"/>
+          <w:sz w:val="24"/>
+          <w:szCs w:val="24"/>
+        </w:rPr>
+        <w:t xml:space="preserve">Batteries do not have an infinite lifespan. Most battery manufacturers claim that their products have a 300-500 cycle rating </w:t>
+      </w:r>
+      <w:proofErr w:type="gramStart"/>
+      <w:r>
+        <w:rPr>
+          <w:rFonts w:ascii="Arial" w:hAnsi="Arial"/>
+          <w:sz w:val="24"/>
+          <w:szCs w:val="24"/>
+        </w:rPr>
+        <w:t>[  ]</w:t>
+      </w:r>
+      <w:proofErr w:type="gramEnd"/>
+      <w:r>
+        <w:rPr>
+          <w:rFonts w:ascii="Arial" w:hAnsi="Arial"/>
+          <w:sz w:val="24"/>
+          <w:szCs w:val="24"/>
+        </w:rPr>
+        <w:t>.</w:t>
+      </w:r>
+    </w:p>
+    <w:p>
+      <w:pPr>
+        <w:pStyle w:val="ListParagraph"/>
+        <w:autoSpaceDE w:val="0"/>
+        <w:autoSpaceDN w:val="0"/>
+        <w:adjustRightInd w:val="0"/>
+        <w:spacing w:after="0" w:line="240" w:lineRule="auto"/>
+        <w:rPr>
+          <w:rFonts w:ascii="Arial" w:hAnsi="Arial"/>
+          <w:sz w:val="24"/>
+          <w:szCs w:val="24"/>
+        </w:rPr>
+      </w:pPr>
+    </w:p>
+    <w:p>
+      <w:pPr>
+        <w:pStyle w:val="ListParagraph"/>
+        <w:autoSpaceDE w:val="0"/>
+        <w:autoSpaceDN w:val="0"/>
+        <w:adjustRightInd w:val="0"/>
+        <w:spacing w:after="0" w:line="240" w:lineRule="auto"/>
+        <w:rPr>
+          <w:rFonts w:ascii="Arial" w:hAnsi="Arial"/>
+          <w:sz w:val="24"/>
+          <w:szCs w:val="24"/>
+        </w:rPr>
+      </w:pPr>
+      <w:r>
+        <w:rPr>
+          <w:rFonts w:ascii="Arial" w:hAnsi="Arial"/>
+          <w:sz w:val="24"/>
+          <w:szCs w:val="24"/>
+        </w:rPr>
+        <w:t>After this, batteries would be unable to carry as much energy and will only be able to fuel the computer for limited periods of time [qur21]</w:t>
+      </w:r>
+    </w:p>
+    <w:p>
+      <w:pPr>
+        <w:pStyle w:val="ListParagraph"/>
+        <w:autoSpaceDE w:val="0"/>
+        <w:autoSpaceDN w:val="0"/>
+        <w:adjustRightInd w:val="0"/>
+        <w:spacing w:after="0" w:line="240" w:lineRule="auto"/>
+        <w:rPr>
+          <w:rFonts w:ascii="Arial" w:hAnsi="Arial"/>
+          <w:sz w:val="24"/>
+          <w:szCs w:val="24"/>
+        </w:rPr>
+      </w:pPr>
+    </w:p>
+    <w:p>
+      <w:pPr>
+        <w:pStyle w:val="ListParagraph"/>
+        <w:autoSpaceDE w:val="0"/>
+        <w:autoSpaceDN w:val="0"/>
+        <w:adjustRightInd w:val="0"/>
+        <w:spacing w:after="0" w:line="240" w:lineRule="auto"/>
+        <w:rPr>
+          <w:rFonts w:ascii="Arial" w:hAnsi="Arial"/>
+          <w:sz w:val="24"/>
+          <w:szCs w:val="24"/>
+        </w:rPr>
+      </w:pPr>
+      <w:r>
+        <w:rPr>
+          <w:rFonts w:ascii="Arial" w:hAnsi="Arial"/>
+          <w:sz w:val="24"/>
+          <w:szCs w:val="24"/>
+        </w:rPr>
+        <w:t>The wrong way of charging Lithium-Ion batteries which included in laptops leads to a decrease in batterie’s lifespan by 25% which in turn lead to replacing them frequently,</w:t>
+      </w:r>
+    </w:p>
+    <w:p>
+      <w:pPr>
+        <w:pStyle w:val="ListParagraph"/>
+        <w:autoSpaceDE w:val="0"/>
+        <w:autoSpaceDN w:val="0"/>
+        <w:adjustRightInd w:val="0"/>
+        <w:spacing w:after="0" w:line="240" w:lineRule="auto"/>
+        <w:rPr>
+          <w:rFonts w:ascii="Arial" w:hAnsi="Arial"/>
+          <w:sz w:val="24"/>
+          <w:szCs w:val="24"/>
+        </w:rPr>
+      </w:pPr>
+      <w:r>
+        <w:rPr>
+          <w:rFonts w:ascii="Arial" w:hAnsi="Arial"/>
+          <w:sz w:val="24"/>
+          <w:szCs w:val="24"/>
+        </w:rPr>
+        <w:t>as well as frequently and randomly power outages which lost user’s work.</w:t>
+      </w:r>
+    </w:p>
+    <w:p>
+      <w:pPr>
+        <w:pStyle w:val="ListParagraph"/>
+        <w:autoSpaceDE w:val="0"/>
+        <w:autoSpaceDN w:val="0"/>
+        <w:adjustRightInd w:val="0"/>
+        <w:spacing w:after="0" w:line="240" w:lineRule="auto"/>
+        <w:rPr>
+          <w:rFonts w:ascii="Arial" w:hAnsi="Arial"/>
+          <w:sz w:val="24"/>
+          <w:szCs w:val="24"/>
+        </w:rPr>
+      </w:pPr>
+    </w:p>
+    <w:p>
+      <w:pPr>
+        <w:pStyle w:val="ListParagraph"/>
+        <w:autoSpaceDE w:val="0"/>
+        <w:autoSpaceDN w:val="0"/>
+        <w:adjustRightInd w:val="0"/>
+        <w:spacing w:after="0" w:line="240" w:lineRule="auto"/>
+        <w:rPr>
+          <w:rFonts w:ascii="Arial" w:hAnsi="Arial"/>
+          <w:sz w:val="24"/>
+          <w:szCs w:val="24"/>
+        </w:rPr>
+      </w:pPr>
+      <w:r>
+        <w:rPr>
+          <w:rFonts w:ascii="Arial" w:hAnsi="Arial"/>
+          <w:sz w:val="24"/>
+          <w:szCs w:val="24"/>
+        </w:rPr>
+        <w:t>Leaving the battery connected to the charger when the battery is completely charged while you are using it may lower battery lifespan if you do it repeatedly [sam21]</w:t>
+      </w:r>
+    </w:p>
+    <w:p>
+      <w:pPr>
+        <w:pStyle w:val="ListParagraph"/>
+        <w:autoSpaceDE w:val="0"/>
+        <w:autoSpaceDN w:val="0"/>
+        <w:adjustRightInd w:val="0"/>
+        <w:spacing w:after="0" w:line="240" w:lineRule="auto"/>
+        <w:rPr>
+          <w:rFonts w:ascii="Arial" w:hAnsi="Arial"/>
+          <w:sz w:val="24"/>
+          <w:szCs w:val="24"/>
+        </w:rPr>
+      </w:pPr>
+      <w:r>
+        <w:rPr>
+          <w:rFonts w:ascii="Arial" w:hAnsi="Arial"/>
+          <w:sz w:val="24"/>
+          <w:szCs w:val="24"/>
+        </w:rPr>
+        <w:t>“So, a good range to aim for when charging a Li-ion battery is from about 40% to 80%</w:t>
+      </w:r>
+    </w:p>
+    <w:p>
+      <w:pPr>
+        <w:pStyle w:val="ListParagraph"/>
+        <w:autoSpaceDE w:val="0"/>
+        <w:autoSpaceDN w:val="0"/>
+        <w:adjustRightInd w:val="0"/>
+        <w:spacing w:after="0" w:line="240" w:lineRule="auto"/>
+        <w:rPr>
+          <w:rFonts w:ascii="Arial" w:hAnsi="Arial"/>
+          <w:sz w:val="24"/>
+          <w:szCs w:val="24"/>
+        </w:rPr>
+      </w:pPr>
+      <w:r>
+        <w:rPr>
+          <w:rFonts w:ascii="Arial" w:hAnsi="Arial"/>
+          <w:sz w:val="24"/>
+          <w:szCs w:val="24"/>
+        </w:rPr>
+        <w:t>in one go. Try not to let the battery drop below 20%” [qur21]</w:t>
+      </w:r>
+    </w:p>
+    <w:p>
+      <w:pPr>
+        <w:pStyle w:val="ListParagraph"/>
+        <w:autoSpaceDE w:val="0"/>
+        <w:autoSpaceDN w:val="0"/>
+        <w:adjustRightInd w:val="0"/>
+        <w:spacing w:after="0" w:line="240" w:lineRule="auto"/>
+        <w:rPr>
+          <w:rFonts w:ascii="Arial" w:hAnsi="Arial"/>
+          <w:sz w:val="24"/>
+          <w:szCs w:val="24"/>
+        </w:rPr>
+      </w:pPr>
+    </w:p>
+    <w:p>
+      <w:pPr>
+        <w:pStyle w:val="ListParagraph"/>
+        <w:autoSpaceDE w:val="0"/>
+        <w:autoSpaceDN w:val="0"/>
+        <w:adjustRightInd w:val="0"/>
+        <w:spacing w:after="0" w:line="240" w:lineRule="auto"/>
+        <w:rPr>
+          <w:rFonts w:ascii="Arial" w:hAnsi="Arial"/>
+          <w:sz w:val="24"/>
+          <w:szCs w:val="24"/>
+        </w:rPr>
+      </w:pPr>
+      <w:r>
+        <w:rPr>
+          <w:rFonts w:ascii="Arial" w:hAnsi="Arial"/>
+          <w:sz w:val="24"/>
+          <w:szCs w:val="24"/>
+        </w:rPr>
+        <w:t>As battery’s cost has risen, it is necessary to save money and enhancing batteries’ performance, so solving this problem now not later is the correct choice.</w:t>
+      </w:r>
+    </w:p>
+    <w:p>
+      <w:pPr>
+        <w:pStyle w:val="ListParagraph"/>
+        <w:autoSpaceDE w:val="0"/>
+        <w:autoSpaceDN w:val="0"/>
+        <w:adjustRightInd w:val="0"/>
+        <w:spacing w:after="0" w:line="240" w:lineRule="auto"/>
+        <w:rPr>
+          <w:rFonts w:ascii="Arial" w:hAnsi="Arial"/>
+          <w:sz w:val="24"/>
+          <w:szCs w:val="24"/>
+        </w:rPr>
+      </w:pPr>
+    </w:p>
+    <w:p>
+      <w:pPr>
+        <w:pStyle w:val="ListParagraph"/>
+        <w:autoSpaceDE w:val="0"/>
+        <w:autoSpaceDN w:val="0"/>
+        <w:adjustRightInd w:val="0"/>
+        <w:spacing w:after="0" w:line="240" w:lineRule="auto"/>
+        <w:rPr>
+          <w:rFonts w:ascii="Arial" w:hAnsi="Arial"/>
+          <w:sz w:val="24"/>
+          <w:szCs w:val="24"/>
+        </w:rPr>
+      </w:pPr>
+    </w:p>
+    <w:p>
+      <w:pPr>
+        <w:pStyle w:val="ListParagraph"/>
+        <w:autoSpaceDE w:val="0"/>
+        <w:autoSpaceDN w:val="0"/>
+        <w:adjustRightInd w:val="0"/>
+        <w:spacing w:after="0" w:line="240" w:lineRule="auto"/>
+        <w:rPr>
+          <w:rFonts w:ascii="Arial" w:hAnsi="Arial"/>
+          <w:b/>
+          <w:bCs/>
+          <w:sz w:val="28"/>
+          <w:szCs w:val="28"/>
+          <w:u w:val="single"/>
+        </w:rPr>
+      </w:pPr>
+      <w:r>
+        <w:rPr>
+          <w:rFonts w:ascii="Arial" w:hAnsi="Arial"/>
+          <w:b/>
+          <w:bCs/>
+          <w:sz w:val="28"/>
+          <w:szCs w:val="28"/>
+          <w:u w:val="single"/>
+        </w:rPr>
+        <w:t>1.</w:t>
+      </w:r>
+      <w:r>
+        <w:rPr>
+          <w:rFonts w:ascii="Arial" w:hAnsi="Arial"/>
+          <w:b/>
+          <w:bCs/>
+          <w:sz w:val="28"/>
+          <w:szCs w:val="28"/>
+          <w:u w:val="single"/>
+        </w:rPr>
+        <w:t>4</w:t>
+      </w:r>
+      <w:r>
+        <w:rPr>
+          <w:rFonts w:ascii="Arial" w:hAnsi="Arial"/>
+          <w:b/>
+          <w:bCs/>
+          <w:sz w:val="28"/>
+          <w:szCs w:val="28"/>
+          <w:u w:val="single"/>
+        </w:rPr>
+        <w:t xml:space="preserve"> </w:t>
+      </w:r>
+      <w:r>
+        <w:rPr>
+          <w:rFonts w:ascii="Arial" w:hAnsi="Arial"/>
+          <w:b/>
+          <w:bCs/>
+          <w:sz w:val="28"/>
+          <w:szCs w:val="28"/>
+          <w:u w:val="single"/>
+        </w:rPr>
+        <w:t>Background</w:t>
+      </w:r>
+    </w:p>
+    <w:p>
+      <w:pPr>
+        <w:pStyle w:val="ListParagraph"/>
+        <w:autoSpaceDE w:val="0"/>
+        <w:autoSpaceDN w:val="0"/>
+        <w:adjustRightInd w:val="0"/>
+        <w:spacing w:after="0" w:line="240" w:lineRule="auto"/>
+        <w:rPr>
+          <w:rFonts w:ascii="Arial" w:hAnsi="Arial"/>
+          <w:sz w:val="24"/>
+          <w:szCs w:val="24"/>
+        </w:rPr>
+      </w:pPr>
+    </w:p>
+    <w:p>
+      <w:pPr>
+        <w:pStyle w:val="ListParagraph"/>
+        <w:autoSpaceDE w:val="0"/>
+        <w:autoSpaceDN w:val="0"/>
+        <w:adjustRightInd w:val="0"/>
+        <w:spacing w:after="0" w:line="240" w:lineRule="auto"/>
+        <w:rPr>
+          <w:rFonts w:ascii="Arial" w:hAnsi="Arial"/>
+          <w:sz w:val="24"/>
+          <w:szCs w:val="24"/>
+        </w:rPr>
+      </w:pPr>
+    </w:p>
+    <w:p>
+      <w:pPr>
+        <w:pStyle w:val="ListParagraph"/>
+        <w:autoSpaceDE w:val="0"/>
+        <w:autoSpaceDN w:val="0"/>
+        <w:adjustRightInd w:val="0"/>
+        <w:spacing w:after="0" w:line="240" w:lineRule="auto"/>
+        <w:rPr>
+          <w:rFonts w:ascii="Arial" w:hAnsi="Arial"/>
+          <w:sz w:val="24"/>
+          <w:szCs w:val="24"/>
+        </w:rPr>
+      </w:pPr>
+    </w:p>
+    <w:p>
+      <w:pPr>
+        <w:pStyle w:val="ListParagraph"/>
+        <w:autoSpaceDE w:val="0"/>
+        <w:autoSpaceDN w:val="0"/>
+        <w:adjustRightInd w:val="0"/>
+        <w:spacing w:after="0" w:line="240" w:lineRule="auto"/>
+        <w:rPr>
+          <w:rFonts w:ascii="Arial" w:hAnsi="Arial"/>
+          <w:sz w:val="24"/>
+          <w:szCs w:val="24"/>
+        </w:rPr>
+      </w:pPr>
+    </w:p>
+    <w:p>
+      <w:pPr>
+        <w:pStyle w:val="ListParagraph"/>
+        <w:autoSpaceDE w:val="0"/>
+        <w:autoSpaceDN w:val="0"/>
+        <w:adjustRightInd w:val="0"/>
+        <w:spacing w:after="0" w:line="240" w:lineRule="auto"/>
+        <w:rPr>
+          <w:rFonts w:ascii="Arial" w:hAnsi="Arial"/>
+          <w:b/>
+          <w:bCs/>
+          <w:sz w:val="28"/>
+          <w:szCs w:val="28"/>
+          <w:u w:val="single"/>
+        </w:rPr>
+      </w:pPr>
+      <w:r>
+        <w:rPr>
+          <w:rFonts w:ascii="Arial" w:hAnsi="Arial"/>
+          <w:b/>
+          <w:bCs/>
+          <w:sz w:val="28"/>
+          <w:szCs w:val="28"/>
+          <w:u w:val="single"/>
+        </w:rPr>
+        <w:t>1.5 Related works</w:t>
+      </w:r>
+    </w:p>
+    <w:p>
+      <w:pPr>
+        <w:pStyle w:val="ListParagraph"/>
+        <w:autoSpaceDE w:val="0"/>
+        <w:autoSpaceDN w:val="0"/>
+        <w:adjustRightInd w:val="0"/>
+        <w:spacing w:after="0" w:line="240" w:lineRule="auto"/>
+        <w:rPr>
+          <w:rFonts w:ascii="Arial" w:hAnsi="Arial"/>
+          <w:b/>
+          <w:bCs/>
+          <w:sz w:val="28"/>
+          <w:szCs w:val="28"/>
+          <w:u w:val="single"/>
+        </w:rPr>
+      </w:pPr>
+    </w:p>
+    <w:p>
+      <w:pPr>
+        <w:pStyle w:val="ListParagraph"/>
+        <w:autoSpaceDE w:val="0"/>
+        <w:autoSpaceDN w:val="0"/>
+        <w:adjustRightInd w:val="0"/>
+        <w:spacing w:after="0" w:line="240" w:lineRule="auto"/>
+        <w:rPr>
+          <w:rFonts w:ascii="Arial" w:hAnsi="Arial"/>
+          <w:b/>
+          <w:bCs/>
+          <w:sz w:val="28"/>
+          <w:szCs w:val="28"/>
+          <w:u w:val="single"/>
+        </w:rPr>
+      </w:pPr>
+    </w:p>
+    <w:p>
+      <w:pPr>
+        <w:pStyle w:val="ListParagraph"/>
+        <w:autoSpaceDE w:val="0"/>
+        <w:autoSpaceDN w:val="0"/>
+        <w:adjustRightInd w:val="0"/>
+        <w:spacing w:after="0" w:line="240" w:lineRule="auto"/>
+        <w:rPr>
+          <w:rFonts w:ascii="Arial" w:hAnsi="Arial"/>
+          <w:b/>
+          <w:bCs/>
+          <w:sz w:val="28"/>
+          <w:szCs w:val="28"/>
+          <w:u w:val="single"/>
+        </w:rPr>
+      </w:pPr>
+    </w:p>
+    <w:p>
+      <w:pPr>
+        <w:pStyle w:val="ListParagraph"/>
+        <w:autoSpaceDE w:val="0"/>
+        <w:autoSpaceDN w:val="0"/>
+        <w:adjustRightInd w:val="0"/>
+        <w:spacing w:after="0" w:line="240" w:lineRule="auto"/>
+        <w:rPr>
+          <w:rFonts w:ascii="Arial" w:hAnsi="Arial"/>
+          <w:b/>
+          <w:bCs/>
+          <w:sz w:val="28"/>
+          <w:szCs w:val="28"/>
+          <w:u w:val="single"/>
+        </w:rPr>
+      </w:pPr>
+      <w:r>
+        <w:rPr>
+          <w:rFonts w:ascii="Arial" w:hAnsi="Arial"/>
+          <w:b/>
+          <w:bCs/>
+          <w:sz w:val="28"/>
+          <w:szCs w:val="28"/>
+          <w:u w:val="single"/>
+        </w:rPr>
+        <w:t>1.6 Scope</w:t>
+      </w:r>
+    </w:p>
+    <w:p>
+      <w:pPr>
+        <w:pStyle w:val="ListParagraph"/>
+        <w:autoSpaceDE w:val="0"/>
+        <w:autoSpaceDN w:val="0"/>
+        <w:adjustRightInd w:val="0"/>
+        <w:spacing w:after="0" w:line="240" w:lineRule="auto"/>
+        <w:rPr>
+          <w:rFonts w:ascii="Arial" w:hAnsi="Arial"/>
+          <w:b/>
+          <w:bCs/>
+          <w:sz w:val="28"/>
+          <w:szCs w:val="28"/>
+          <w:u w:val="single"/>
+        </w:rPr>
+      </w:pPr>
+    </w:p>
+    <w:p>
+      <w:pPr>
+        <w:pStyle w:val="ListParagraph"/>
+        <w:autoSpaceDE w:val="0"/>
+        <w:autoSpaceDN w:val="0"/>
+        <w:adjustRightInd w:val="0"/>
+        <w:spacing w:after="0" w:line="240" w:lineRule="auto"/>
+        <w:rPr>
+          <w:rFonts w:ascii="Arial" w:hAnsi="Arial"/>
+          <w:b/>
+          <w:bCs/>
+          <w:sz w:val="28"/>
+          <w:szCs w:val="28"/>
+          <w:u w:val="single"/>
           <w:rtl/>
         </w:rPr>
       </w:pPr>

</xml_diff>